<commit_message>
Move Classes to their own files
</commit_message>
<xml_diff>
--- a/Documentation/SimoAPI GisAddIn  Interfacing GIS Data.docx
+++ b/Documentation/SimoAPI GisAddIn  Interfacing GIS Data.docx
@@ -118,56 +118,7 @@
           <w:sz w:val="16"/>
           <w:szCs w:val="16"/>
         </w:rPr>
-        <w:t xml:space="preserve"> </w:t>
-      </w:r>
-      <w:r>
-        <w:rPr>
-          <w:sz w:val="16"/>
-          <w:szCs w:val="16"/>
-        </w:rPr>
-        <w:t>01</w:t>
-      </w:r>
-      <w:r>
-        <w:rPr>
-          <w:sz w:val="16"/>
-          <w:szCs w:val="16"/>
-        </w:rPr>
-        <w:t xml:space="preserve"> </w:t>
-      </w:r>
-      <w:r>
-        <w:rPr>
-          <w:sz w:val="16"/>
-          <w:szCs w:val="16"/>
-        </w:rPr>
-        <w:t>Aug</w:t>
-      </w:r>
-      <w:r>
-        <w:rPr>
-          <w:sz w:val="16"/>
-          <w:szCs w:val="16"/>
-        </w:rPr>
-        <w:t xml:space="preserve"> 201</w:t>
-      </w:r>
-      <w:r>
-        <w:rPr>
-          <w:sz w:val="16"/>
-          <w:szCs w:val="16"/>
-        </w:rPr>
-        <w:t>9</w:t>
-      </w:r>
-      <w:r>
-        <w:rPr>
-          <w:sz w:val="16"/>
-          <w:szCs w:val="16"/>
-        </w:rPr>
-        <w:t xml:space="preserve"> – </w:t>
-      </w:r>
-      <w:r>
-        <w:rPr>
-          <w:sz w:val="16"/>
-          <w:szCs w:val="16"/>
-        </w:rPr>
-        <w:t>Fixed and enhanced Scaling login</w:t>
+        <w:t xml:space="preserve"> 01 Aug 2019 – Fixed and enhanced Scaling login</w:t>
       </w:r>
     </w:p>
     <w:p/>
@@ -986,7 +937,21 @@
                 <w:rStyle w:val="Hyperlink"/>
                 <w:noProof/>
               </w:rPr>
-              <w:t>Appendix – References</w:t>
+              <w:t>App</w:t>
+            </w:r>
+            <w:r>
+              <w:rPr>
+                <w:rStyle w:val="Hyperlink"/>
+                <w:noProof/>
+              </w:rPr>
+              <w:t>e</w:t>
+            </w:r>
+            <w:r>
+              <w:rPr>
+                <w:rStyle w:val="Hyperlink"/>
+                <w:noProof/>
+              </w:rPr>
+              <w:t>ndix – References</w:t>
             </w:r>
             <w:r>
               <w:rPr>
@@ -1559,14 +1524,30 @@
       <w:r>
         <w:t xml:space="preserve">Figure </w:t>
       </w:r>
-      <w:fldSimple w:instr=" SEQ Figure \* ARABIC ">
-        <w:r>
-          <w:rPr>
-            <w:noProof/>
-          </w:rPr>
-          <w:t>1</w:t>
-        </w:r>
-      </w:fldSimple>
+      <w:r>
+        <w:fldChar w:fldCharType="begin"/>
+      </w:r>
+      <w:r>
+        <w:instrText xml:space="preserve"> SEQ Fig</w:instrText>
+      </w:r>
+      <w:r>
+        <w:instrText xml:space="preserve">ure \* ARABIC </w:instrText>
+      </w:r>
+      <w:r>
+        <w:fldChar w:fldCharType="separate"/>
+      </w:r>
+      <w:r>
+        <w:rPr>
+          <w:noProof/>
+        </w:rPr>
+        <w:t>1</w:t>
+      </w:r>
+      <w:r>
+        <w:rPr>
+          <w:noProof/>
+        </w:rPr>
+        <w:fldChar w:fldCharType="end"/>
+      </w:r>
       <w:r>
         <w:t xml:space="preserve"> - The GisAddIn User Interface</w:t>
       </w:r>
@@ -1753,6 +1734,9 @@
     </w:p>
     <w:p>
       <w:r>
+        <w:rPr>
+          <w:noProof/>
+        </w:rPr>
         <w:lastRenderedPageBreak/>
         <w:drawing>
           <wp:inline distT="0" distB="0" distL="0" distR="0" wp14:anchorId="24A2AFBD" wp14:editId="57B04264">
@@ -1816,24 +1800,22 @@
       <w:r>
         <w:t>The bottom two boxes show how we want to scale longitude and latitude to the meters on the Simio Facility View.</w:t>
       </w:r>
-      <w:bookmarkStart w:id="2" w:name="_GoBack"/>
+    </w:p>
+    <w:p>
+      <w:r>
+        <w:br w:type="page"/>
+      </w:r>
+    </w:p>
+    <w:p/>
+    <w:p>
+      <w:pPr>
+        <w:pStyle w:val="Heading1"/>
+      </w:pPr>
+      <w:bookmarkStart w:id="2" w:name="_Toc508790319"/>
+      <w:r>
+        <w:t>Installing the GIS Add-In</w:t>
+      </w:r>
       <w:bookmarkEnd w:id="2"/>
-    </w:p>
-    <w:p>
-      <w:r>
-        <w:br w:type="page"/>
-      </w:r>
-    </w:p>
-    <w:p/>
-    <w:p>
-      <w:pPr>
-        <w:pStyle w:val="Heading1"/>
-      </w:pPr>
-      <w:bookmarkStart w:id="3" w:name="_Toc508790319"/>
-      <w:r>
-        <w:t>Installing the GIS Add-In</w:t>
-      </w:r>
-      <w:bookmarkEnd w:id="3"/>
     </w:p>
     <w:p/>
     <w:p>
@@ -2004,11 +1986,11 @@
       <w:pPr>
         <w:pStyle w:val="Heading2"/>
       </w:pPr>
-      <w:bookmarkStart w:id="4" w:name="_Toc508790320"/>
+      <w:bookmarkStart w:id="3" w:name="_Toc508790320"/>
       <w:r>
         <w:t>Modifying/Developing the Add-In</w:t>
       </w:r>
-      <w:bookmarkEnd w:id="4"/>
+      <w:bookmarkEnd w:id="3"/>
     </w:p>
     <w:p/>
     <w:p>
@@ -2136,14 +2118,14 @@
       <w:pPr>
         <w:pStyle w:val="Heading1"/>
       </w:pPr>
-      <w:bookmarkStart w:id="5" w:name="_Toc508790321"/>
+      <w:bookmarkStart w:id="4" w:name="_Toc508790321"/>
       <w:r>
         <w:t>GIS – Getting the Data</w:t>
       </w:r>
       <w:r>
         <w:t xml:space="preserve"> from the Web</w:t>
       </w:r>
-      <w:bookmarkEnd w:id="5"/>
+      <w:bookmarkEnd w:id="4"/>
     </w:p>
     <w:p/>
     <w:p>
@@ -2425,11 +2407,11 @@
       <w:pPr>
         <w:pStyle w:val="Heading1"/>
       </w:pPr>
-      <w:bookmarkStart w:id="6" w:name="_Toc508790322"/>
+      <w:bookmarkStart w:id="5" w:name="_Toc508790322"/>
       <w:r>
         <w:t>Data Provider Examples</w:t>
       </w:r>
-      <w:bookmarkEnd w:id="6"/>
+      <w:bookmarkEnd w:id="5"/>
     </w:p>
     <w:p/>
     <w:p>
@@ -2519,7 +2501,7 @@
       <w:pPr>
         <w:pStyle w:val="Heading2"/>
       </w:pPr>
-      <w:bookmarkStart w:id="7" w:name="_Toc508790323"/>
+      <w:bookmarkStart w:id="6" w:name="_Toc508790323"/>
       <w:r>
         <w:t>GIS Service</w:t>
       </w:r>
@@ -2543,7 +2525,7 @@
       <w:r>
         <w:t>)</w:t>
       </w:r>
-      <w:bookmarkEnd w:id="7"/>
+      <w:bookmarkEnd w:id="6"/>
     </w:p>
     <w:p/>
     <w:p>
@@ -2673,14 +2655,27 @@
       <w:r>
         <w:t xml:space="preserve">Figure </w:t>
       </w:r>
-      <w:fldSimple w:instr=" SEQ Figure \* ARABIC ">
-        <w:r>
-          <w:rPr>
-            <w:noProof/>
-          </w:rPr>
-          <w:t>2</w:t>
-        </w:r>
-      </w:fldSimple>
+      <w:r>
+        <w:fldChar w:fldCharType="begin"/>
+      </w:r>
+      <w:r>
+        <w:instrText xml:space="preserve"> SEQ Figure \* ARABIC </w:instrText>
+      </w:r>
+      <w:r>
+        <w:fldChar w:fldCharType="separate"/>
+      </w:r>
+      <w:r>
+        <w:rPr>
+          <w:noProof/>
+        </w:rPr>
+        <w:t>2</w:t>
+      </w:r>
+      <w:r>
+        <w:rPr>
+          <w:noProof/>
+        </w:rPr>
+        <w:fldChar w:fldCharType="end"/>
+      </w:r>
       <w:r>
         <w:t xml:space="preserve"> - A Portion of the Response Data in Unformatted JSON</w:t>
       </w:r>
@@ -2738,11 +2733,11 @@
       <w:pPr>
         <w:pStyle w:val="Heading3"/>
       </w:pPr>
-      <w:bookmarkStart w:id="8" w:name="_Toc508790324"/>
+      <w:bookmarkStart w:id="7" w:name="_Toc508790324"/>
       <w:r>
         <w:t>Response Information Detail</w:t>
       </w:r>
-      <w:bookmarkEnd w:id="8"/>
+      <w:bookmarkEnd w:id="7"/>
     </w:p>
     <w:p/>
     <w:p>
@@ -2932,14 +2927,27 @@
       <w:r>
         <w:t xml:space="preserve">Figure </w:t>
       </w:r>
-      <w:fldSimple w:instr=" SEQ Figure \* ARABIC ">
-        <w:r>
-          <w:rPr>
-            <w:noProof/>
-          </w:rPr>
-          <w:t>3</w:t>
-        </w:r>
-      </w:fldSimple>
+      <w:r>
+        <w:fldChar w:fldCharType="begin"/>
+      </w:r>
+      <w:r>
+        <w:instrText xml:space="preserve"> SEQ Figure \* ARABIC </w:instrText>
+      </w:r>
+      <w:r>
+        <w:fldChar w:fldCharType="separate"/>
+      </w:r>
+      <w:r>
+        <w:rPr>
+          <w:noProof/>
+        </w:rPr>
+        <w:t>3</w:t>
+      </w:r>
+      <w:r>
+        <w:rPr>
+          <w:noProof/>
+        </w:rPr>
+        <w:fldChar w:fldCharType="end"/>
+      </w:r>
       <w:r>
         <w:t xml:space="preserve"> - Response Data Shown in a Tree Structure</w:t>
       </w:r>
@@ -2997,14 +3005,27 @@
       <w:r>
         <w:t xml:space="preserve">Figure </w:t>
       </w:r>
-      <w:fldSimple w:instr=" SEQ Figure \* ARABIC ">
-        <w:r>
-          <w:rPr>
-            <w:noProof/>
-          </w:rPr>
-          <w:t>4</w:t>
-        </w:r>
-      </w:fldSimple>
+      <w:r>
+        <w:fldChar w:fldCharType="begin"/>
+      </w:r>
+      <w:r>
+        <w:instrText xml:space="preserve"> SEQ Figure \* ARABIC </w:instrText>
+      </w:r>
+      <w:r>
+        <w:fldChar w:fldCharType="separate"/>
+      </w:r>
+      <w:r>
+        <w:rPr>
+          <w:noProof/>
+        </w:rPr>
+        <w:t>4</w:t>
+      </w:r>
+      <w:r>
+        <w:rPr>
+          <w:noProof/>
+        </w:rPr>
+        <w:fldChar w:fldCharType="end"/>
+      </w:r>
       <w:r>
         <w:t xml:space="preserve"> - Response Data Showing Itinerary Details</w:t>
       </w:r>
@@ -3068,11 +3089,11 @@
       <w:pPr>
         <w:pStyle w:val="Heading3"/>
       </w:pPr>
-      <w:bookmarkStart w:id="9" w:name="_Toc508790325"/>
+      <w:bookmarkStart w:id="8" w:name="_Toc508790325"/>
       <w:r>
         <w:t>Bing Maps Key</w:t>
       </w:r>
-      <w:bookmarkEnd w:id="9"/>
+      <w:bookmarkEnd w:id="8"/>
     </w:p>
     <w:p/>
     <w:p>
@@ -3103,11 +3124,11 @@
       <w:pPr>
         <w:pStyle w:val="Heading1"/>
       </w:pPr>
-      <w:bookmarkStart w:id="10" w:name="_Toc508790326"/>
+      <w:bookmarkStart w:id="9" w:name="_Toc508790326"/>
       <w:r>
         <w:t>The Simio Side</w:t>
       </w:r>
-      <w:bookmarkEnd w:id="10"/>
+      <w:bookmarkEnd w:id="9"/>
     </w:p>
     <w:p/>
     <w:p>
@@ -3238,93 +3259,76 @@
       <w:pPr>
         <w:pStyle w:val="Heading3"/>
       </w:pPr>
-      <w:bookmarkStart w:id="11" w:name="_Toc508790327"/>
+      <w:bookmarkStart w:id="10" w:name="_Toc508790327"/>
       <w:r>
         <w:t>A Note on Coordinates</w:t>
       </w:r>
+      <w:bookmarkEnd w:id="10"/>
+    </w:p>
+    <w:p>
+      <w:r>
+        <w:t xml:space="preserve">Note that by convention we say </w:t>
+      </w:r>
+      <w:proofErr w:type="spellStart"/>
+      <w:r>
+        <w:t>lat-lon</w:t>
+      </w:r>
+      <w:proofErr w:type="spellEnd"/>
+      <w:r>
+        <w:t xml:space="preserve"> instead of the reverse, however usually the longitude is thought of as the “x” axis.  Also remember that Simio is a 3D visualization model. As such, we are generally “looking down” on the X-Z coordinate space, where Z becomes more negative as it goes away from us. So generally we are translating </w:t>
+      </w:r>
+      <w:proofErr w:type="spellStart"/>
+      <w:r>
+        <w:t>lat</w:t>
+      </w:r>
+      <w:proofErr w:type="spellEnd"/>
+      <w:r>
+        <w:t>/</w:t>
+      </w:r>
+      <w:proofErr w:type="spellStart"/>
+      <w:r>
+        <w:t>lon</w:t>
+      </w:r>
+      <w:proofErr w:type="spellEnd"/>
+      <w:r>
+        <w:t xml:space="preserve"> to an (</w:t>
+      </w:r>
+      <w:proofErr w:type="gramStart"/>
+      <w:r>
+        <w:t>X,Y</w:t>
+      </w:r>
+      <w:proofErr w:type="gramEnd"/>
+      <w:r>
+        <w:t>,Z) of something like (LON, 0, -LAT).</w:t>
+      </w:r>
+    </w:p>
+    <w:p>
+      <w:r>
+        <w:t xml:space="preserve"> </w:t>
+      </w:r>
+    </w:p>
+    <w:p/>
+    <w:p/>
+    <w:p>
+      <w:pPr>
+        <w:pStyle w:val="Heading1"/>
+      </w:pPr>
+      <w:bookmarkStart w:id="11" w:name="_Toc508790329"/>
+      <w:r>
+        <w:t xml:space="preserve">Appendix: </w:t>
+      </w:r>
+      <w:r>
+        <w:t>Bing Maps (</w:t>
+      </w:r>
+      <w:proofErr w:type="spellStart"/>
+      <w:r>
+        <w:t>VirtualEarth</w:t>
+      </w:r>
+      <w:proofErr w:type="spellEnd"/>
+      <w:r>
+        <w:t>) References</w:t>
+      </w:r>
       <w:bookmarkEnd w:id="11"/>
-    </w:p>
-    <w:p>
-      <w:r>
-        <w:t xml:space="preserve">Note that by convention we say </w:t>
-      </w:r>
-      <w:proofErr w:type="spellStart"/>
-      <w:r>
-        <w:t>lat-lon</w:t>
-      </w:r>
-      <w:proofErr w:type="spellEnd"/>
-      <w:r>
-        <w:t xml:space="preserve"> instead of the reverse, however usually the longitude is thought of as the “x” axis.  Also remember that Simio is a 3D visualization model. As such, we are generally “looking down” on the X-Z coordinate space, where Z becomes more negative as it goes away from us. So generally we are translating </w:t>
-      </w:r>
-      <w:proofErr w:type="spellStart"/>
-      <w:r>
-        <w:t>lat</w:t>
-      </w:r>
-      <w:proofErr w:type="spellEnd"/>
-      <w:r>
-        <w:t>/</w:t>
-      </w:r>
-      <w:proofErr w:type="spellStart"/>
-      <w:r>
-        <w:t>lon</w:t>
-      </w:r>
-      <w:proofErr w:type="spellEnd"/>
-      <w:r>
-        <w:t xml:space="preserve"> to an (</w:t>
-      </w:r>
-      <w:proofErr w:type="gramStart"/>
-      <w:r>
-        <w:t>X,Y</w:t>
-      </w:r>
-      <w:proofErr w:type="gramEnd"/>
-      <w:r>
-        <w:t>,Z) of something like (LON, 0, -LAT).</w:t>
-      </w:r>
-    </w:p>
-    <w:p>
-      <w:r>
-        <w:t xml:space="preserve"> </w:t>
-      </w:r>
-    </w:p>
-    <w:p/>
-    <w:p>
-      <w:pPr>
-        <w:pStyle w:val="Heading1"/>
-      </w:pPr>
-      <w:bookmarkStart w:id="12" w:name="_Toc508790328"/>
-      <w:r>
-        <w:lastRenderedPageBreak/>
-        <w:t xml:space="preserve">Appendix </w:t>
-      </w:r>
-      <w:r>
-        <w:t>–</w:t>
-      </w:r>
-      <w:r>
-        <w:t xml:space="preserve"> </w:t>
-      </w:r>
-      <w:r>
-        <w:t>References</w:t>
-      </w:r>
-      <w:bookmarkEnd w:id="12"/>
-    </w:p>
-    <w:p/>
-    <w:p>
-      <w:pPr>
-        <w:pStyle w:val="Heading2"/>
-      </w:pPr>
-      <w:bookmarkStart w:id="13" w:name="_Toc508790329"/>
-      <w:r>
-        <w:t>Bing Maps (</w:t>
-      </w:r>
-      <w:proofErr w:type="spellStart"/>
-      <w:r>
-        <w:t>VirtualEarth</w:t>
-      </w:r>
-      <w:proofErr w:type="spellEnd"/>
-      <w:r>
-        <w:t>) References</w:t>
-      </w:r>
-      <w:bookmarkEnd w:id="13"/>
     </w:p>
     <w:p/>
     <w:p>
@@ -3448,7 +3452,7 @@
       <w:pPr>
         <w:pStyle w:val="Heading3"/>
       </w:pPr>
-      <w:bookmarkStart w:id="14" w:name="_Toc508790330"/>
+      <w:bookmarkStart w:id="12" w:name="_Toc508790330"/>
       <w:proofErr w:type="spellStart"/>
       <w:r>
         <w:t>BingMapsREST</w:t>
@@ -3460,20 +3464,20 @@
       <w:r>
         <w:t xml:space="preserve"> Samples</w:t>
       </w:r>
-      <w:bookmarkEnd w:id="14"/>
+      <w:bookmarkEnd w:id="12"/>
     </w:p>
     <w:p/>
     <w:p>
       <w:r>
-        <w:t xml:space="preserve">There are two sample projects provided; Console and WPF. The WPF is much more </w:t>
+        <w:t xml:space="preserve">There are two sample projects provided; Console and WPF. The WPF is much more full-featured than the </w:t>
       </w:r>
       <w:proofErr w:type="gramStart"/>
       <w:r>
-        <w:t>full-featured</w:t>
+        <w:t>console, and</w:t>
       </w:r>
       <w:proofErr w:type="gramEnd"/>
       <w:r>
-        <w:t xml:space="preserve"> than the console, and is probably your best choice for seeing how the Toolkit operates and for grabbing pieces of code.</w:t>
+        <w:t xml:space="preserve"> is probably your best choice for seeing how the Toolkit operates and for grabbing pieces of code.</w:t>
       </w:r>
     </w:p>
     <w:p>
@@ -3765,9 +3769,253 @@
     </w:p>
     <w:p/>
     <w:p/>
+    <w:p>
+      <w:r>
+        <w:br w:type="page"/>
+      </w:r>
+    </w:p>
+    <w:p>
+      <w:pPr>
+        <w:pStyle w:val="Heading1"/>
+      </w:pPr>
+      <w:r>
+        <w:lastRenderedPageBreak/>
+        <w:t>Appendix – Google Maps</w:t>
+      </w:r>
+    </w:p>
+    <w:p/>
+    <w:p>
+      <w:r>
+        <w:t>The Google API is used. To use the API, you must have an API key, and to get the API key you must:</w:t>
+      </w:r>
+    </w:p>
+    <w:p/>
+    <w:p>
+      <w:r>
+        <w:t xml:space="preserve">(from </w:t>
+      </w:r>
+      <w:hyperlink r:id="rId34" w:history="1">
+        <w:r>
+          <w:rPr>
+            <w:rStyle w:val="Hyperlink"/>
+          </w:rPr>
+          <w:t>https://developers.google.com/maps/documentation/javascript/get-api-key</w:t>
+        </w:r>
+      </w:hyperlink>
+      <w:r>
+        <w:t>)</w:t>
+      </w:r>
+    </w:p>
+    <w:p>
+      <w:r>
+        <w:t>You must have at least one API key associated with your project.</w:t>
+      </w:r>
+    </w:p>
+    <w:p>
+      <w:r>
+        <w:t>To get an API key:</w:t>
+      </w:r>
+    </w:p>
+    <w:p>
+      <w:r>
+        <w:t xml:space="preserve">Go to the </w:t>
+      </w:r>
+      <w:hyperlink r:id="rId35" w:tgtFrame="_blank" w:history="1">
+        <w:r>
+          <w:rPr>
+            <w:rStyle w:val="Hyperlink"/>
+            <w:rFonts w:ascii="Roboto" w:hAnsi="Roboto"/>
+            <w:color w:val="1A73E8"/>
+          </w:rPr>
+          <w:t>Google Cloud Platform Console</w:t>
+        </w:r>
+      </w:hyperlink>
+      <w:r>
+        <w:t xml:space="preserve">. </w:t>
+      </w:r>
+    </w:p>
+    <w:p>
+      <w:r>
+        <w:t xml:space="preserve">Click the project drop-down and select or create the project for which you want to add an API key. </w:t>
+      </w:r>
+    </w:p>
+    <w:p>
+      <w:r>
+        <w:t xml:space="preserve">Click the menu button </w:t>
+      </w:r>
+      <w:r>
+        <w:rPr>
+          <w:noProof/>
+        </w:rPr>
+        <w:drawing>
+          <wp:inline distT="0" distB="0" distL="0" distR="0" wp14:anchorId="65C270A2" wp14:editId="28B73B55">
+            <wp:extent cx="390525" cy="276225"/>
+            <wp:effectExtent l="0" t="0" r="9525" b="9525"/>
+            <wp:docPr id="21" name="Picture 21" descr="A picture containing drawing&#10;&#10;Description automatically generated"/>
+            <wp:cNvGraphicFramePr>
+              <a:graphicFrameLocks xmlns:a="http://schemas.openxmlformats.org/drawingml/2006/main" noChangeAspect="1"/>
+            </wp:cNvGraphicFramePr>
+            <a:graphic xmlns:a="http://schemas.openxmlformats.org/drawingml/2006/main">
+              <a:graphicData uri="http://schemas.openxmlformats.org/drawingml/2006/picture">
+                <pic:pic xmlns:pic="http://schemas.openxmlformats.org/drawingml/2006/picture">
+                  <pic:nvPicPr>
+                    <pic:cNvPr id="21" name="Picture 21" descr="A picture containing drawing&#10;&#10;Description automatically generated"/>
+                    <pic:cNvPicPr>
+                      <a:picLocks noChangeAspect="1" noChangeArrowheads="1"/>
+                    </pic:cNvPicPr>
+                  </pic:nvPicPr>
+                  <pic:blipFill>
+                    <a:blip r:embed="rId36" cstate="print">
+                      <a:extLst>
+                        <a:ext uri="{28A0092B-C50C-407E-A947-70E740481C1C}">
+                          <a14:useLocalDpi xmlns:a14="http://schemas.microsoft.com/office/drawing/2010/main" val="0"/>
+                        </a:ext>
+                      </a:extLst>
+                    </a:blip>
+                    <a:srcRect/>
+                    <a:stretch>
+                      <a:fillRect/>
+                    </a:stretch>
+                  </pic:blipFill>
+                  <pic:spPr bwMode="auto">
+                    <a:xfrm>
+                      <a:off x="0" y="0"/>
+                      <a:ext cx="390525" cy="276225"/>
+                    </a:xfrm>
+                    <a:prstGeom prst="rect">
+                      <a:avLst/>
+                    </a:prstGeom>
+                    <a:noFill/>
+                    <a:ln>
+                      <a:noFill/>
+                    </a:ln>
+                  </pic:spPr>
+                </pic:pic>
+              </a:graphicData>
+            </a:graphic>
+          </wp:inline>
+        </w:drawing>
+      </w:r>
+      <w:r>
+        <w:t xml:space="preserve">and select </w:t>
+      </w:r>
+      <w:r>
+        <w:rPr>
+          <w:rStyle w:val="Strong"/>
+          <w:rFonts w:ascii="Roboto" w:hAnsi="Roboto"/>
+          <w:color w:val="202124"/>
+        </w:rPr>
+        <w:t>APIs &amp; Services &gt; Credentials</w:t>
+      </w:r>
+      <w:r>
+        <w:t xml:space="preserve">. </w:t>
+      </w:r>
+    </w:p>
+    <w:p>
+      <w:r>
+        <w:t xml:space="preserve">On the </w:t>
+      </w:r>
+      <w:r>
+        <w:rPr>
+          <w:rStyle w:val="Strong"/>
+          <w:rFonts w:ascii="Roboto" w:hAnsi="Roboto"/>
+          <w:color w:val="202124"/>
+        </w:rPr>
+        <w:t>Credentials</w:t>
+      </w:r>
+      <w:r>
+        <w:t xml:space="preserve"> page, click </w:t>
+      </w:r>
+      <w:r>
+        <w:rPr>
+          <w:rStyle w:val="Strong"/>
+          <w:rFonts w:ascii="Roboto" w:hAnsi="Roboto"/>
+          <w:color w:val="202124"/>
+        </w:rPr>
+        <w:t>Create credentials &gt; API key</w:t>
+      </w:r>
+      <w:r>
+        <w:t xml:space="preserve">. </w:t>
+      </w:r>
+      <w:r>
+        <w:br/>
+        <w:t xml:space="preserve">The </w:t>
+      </w:r>
+      <w:r>
+        <w:rPr>
+          <w:rStyle w:val="Strong"/>
+          <w:rFonts w:ascii="Roboto" w:hAnsi="Roboto"/>
+          <w:color w:val="202124"/>
+        </w:rPr>
+        <w:t>API key created</w:t>
+      </w:r>
+      <w:r>
+        <w:t xml:space="preserve"> dialog displays your newly created API key. </w:t>
+      </w:r>
+    </w:p>
+    <w:p>
+      <w:r>
+        <w:t xml:space="preserve">Click </w:t>
+      </w:r>
+      <w:r>
+        <w:rPr>
+          <w:b/>
+          <w:bCs/>
+        </w:rPr>
+        <w:t>Close.</w:t>
+      </w:r>
+      <w:r>
+        <w:t xml:space="preserve"> </w:t>
+      </w:r>
+      <w:r>
+        <w:br/>
+        <w:t xml:space="preserve">The new API key is listed on the </w:t>
+      </w:r>
+      <w:r>
+        <w:rPr>
+          <w:b/>
+          <w:bCs/>
+        </w:rPr>
+        <w:t>Credentials</w:t>
+      </w:r>
+      <w:r>
+        <w:t xml:space="preserve"> page under </w:t>
+      </w:r>
+      <w:r>
+        <w:rPr>
+          <w:b/>
+          <w:bCs/>
+        </w:rPr>
+        <w:t>API keys</w:t>
+      </w:r>
+      <w:r>
+        <w:t xml:space="preserve">. </w:t>
+      </w:r>
+      <w:r>
+        <w:br/>
+        <w:t xml:space="preserve">(Remember to </w:t>
+      </w:r>
+      <w:hyperlink r:id="rId37" w:anchor="restrict_key" w:history="1">
+        <w:r>
+          <w:rPr>
+            <w:rStyle w:val="Hyperlink"/>
+            <w:rFonts w:ascii="Roboto" w:hAnsi="Roboto"/>
+            <w:color w:val="1A73E8"/>
+          </w:rPr>
+          <w:t>restrict the API key</w:t>
+        </w:r>
+      </w:hyperlink>
+      <w:r>
+        <w:t xml:space="preserve"> before using it in production.) </w:t>
+      </w:r>
+    </w:p>
+    <w:p/>
+    <w:p/>
+    <w:p/>
+    <w:p/>
     <w:p/>
     <w:sectPr>
-      <w:headerReference w:type="default" r:id="rId34"/>
+      <w:headerReference w:type="default" r:id="rId38"/>
       <w:pgSz w:w="12240" w:h="15840"/>
       <w:pgMar w:top="1440" w:right="1440" w:bottom="1440" w:left="1440" w:header="720" w:footer="720" w:gutter="0"/>
       <w:cols w:space="720"/>
@@ -3968,6 +4216,119 @@
 <file path=word/numbering.xml><?xml version="1.0" encoding="utf-8"?>
 <w:numbering xmlns:wpc="http://schemas.microsoft.com/office/word/2010/wordprocessingCanvas" xmlns:cx="http://schemas.microsoft.com/office/drawing/2014/chartex" xmlns:cx1="http://schemas.microsoft.com/office/drawing/2015/9/8/chartex" xmlns:cx2="http://schemas.microsoft.com/office/drawing/2015/10/21/chartex" xmlns:cx3="http://schemas.microsoft.com/office/drawing/2016/5/9/chartex" xmlns:cx4="http://schemas.microsoft.com/office/drawing/2016/5/10/chartex" xmlns:cx5="http://schemas.microsoft.com/office/drawing/2016/5/11/chartex" xmlns:cx6="http://schemas.microsoft.com/office/drawing/2016/5/12/chartex" xmlns:cx7="http://schemas.microsoft.com/office/drawing/2016/5/13/chartex" xmlns:cx8="http://schemas.microsoft.com/office/drawing/2016/5/14/chartex" xmlns:mc="http://schemas.openxmlformats.org/markup-compatibility/2006" xmlns:aink="http://schemas.microsoft.com/office/drawing/2016/ink" xmlns:am3d="http://schemas.microsoft.com/office/drawing/2017/model3d" xmlns:o="urn:schemas-microsoft-com:office:office" xmlns:r="http://schemas.openxmlformats.org/officeDocument/2006/relationships" xmlns:m="http://schemas.openxmlformats.org/officeDocument/2006/math" xmlns:v="urn:schemas-microsoft-com:vml" xmlns:wp14="http://schemas.microsoft.com/office/word/2010/wordprocessingDrawing" xmlns:wp="http://schemas.openxmlformats.org/drawingml/2006/wordprocessingDrawing" xmlns:w10="urn:schemas-microsoft-com:office:word" xmlns:w="http://schemas.openxmlformats.org/wordprocessingml/2006/main" xmlns:w14="http://schemas.microsoft.com/office/word/2010/wordml" xmlns:w15="http://schemas.microsoft.com/office/word/2012/wordml" xmlns:w16cex="http://schemas.microsoft.com/office/word/2018/wordml/cex" xmlns:w16cid="http://schemas.microsoft.com/office/word/2016/wordml/cid" xmlns:w16="http://schemas.microsoft.com/office/word/2018/wordml" xmlns:w16se="http://schemas.microsoft.com/office/word/2015/wordml/symex" xmlns:wpg="http://schemas.microsoft.com/office/word/2010/wordprocessingGroup" xmlns:wpi="http://schemas.microsoft.com/office/word/2010/wordprocessingInk" xmlns:wne="http://schemas.microsoft.com/office/word/2006/wordml" xmlns:wps="http://schemas.microsoft.com/office/word/2010/wordprocessingShape" mc:Ignorable="w14 w15 w16se w16cid w16 w16cex wp14">
   <w:abstractNum w:abstractNumId="0" w15:restartNumberingAfterBreak="0">
+    <w:nsid w:val="095E1584"/>
+    <w:multiLevelType w:val="multilevel"/>
+    <w:tmpl w:val="2EB666FA"/>
+    <w:lvl w:ilvl="0">
+      <w:start w:val="1"/>
+      <w:numFmt w:val="decimal"/>
+      <w:lvlText w:val="%1."/>
+      <w:lvlJc w:val="left"/>
+      <w:pPr>
+        <w:tabs>
+          <w:tab w:val="num" w:pos="720"/>
+        </w:tabs>
+        <w:ind w:left="720" w:hanging="360"/>
+      </w:pPr>
+    </w:lvl>
+    <w:lvl w:ilvl="1" w:tentative="1">
+      <w:start w:val="1"/>
+      <w:numFmt w:val="decimal"/>
+      <w:lvlText w:val="%2."/>
+      <w:lvlJc w:val="left"/>
+      <w:pPr>
+        <w:tabs>
+          <w:tab w:val="num" w:pos="1440"/>
+        </w:tabs>
+        <w:ind w:left="1440" w:hanging="360"/>
+      </w:pPr>
+    </w:lvl>
+    <w:lvl w:ilvl="2" w:tentative="1">
+      <w:start w:val="1"/>
+      <w:numFmt w:val="decimal"/>
+      <w:lvlText w:val="%3."/>
+      <w:lvlJc w:val="left"/>
+      <w:pPr>
+        <w:tabs>
+          <w:tab w:val="num" w:pos="2160"/>
+        </w:tabs>
+        <w:ind w:left="2160" w:hanging="360"/>
+      </w:pPr>
+    </w:lvl>
+    <w:lvl w:ilvl="3" w:tentative="1">
+      <w:start w:val="1"/>
+      <w:numFmt w:val="decimal"/>
+      <w:lvlText w:val="%4."/>
+      <w:lvlJc w:val="left"/>
+      <w:pPr>
+        <w:tabs>
+          <w:tab w:val="num" w:pos="2880"/>
+        </w:tabs>
+        <w:ind w:left="2880" w:hanging="360"/>
+      </w:pPr>
+    </w:lvl>
+    <w:lvl w:ilvl="4" w:tentative="1">
+      <w:start w:val="1"/>
+      <w:numFmt w:val="decimal"/>
+      <w:lvlText w:val="%5."/>
+      <w:lvlJc w:val="left"/>
+      <w:pPr>
+        <w:tabs>
+          <w:tab w:val="num" w:pos="3600"/>
+        </w:tabs>
+        <w:ind w:left="3600" w:hanging="360"/>
+      </w:pPr>
+    </w:lvl>
+    <w:lvl w:ilvl="5" w:tentative="1">
+      <w:start w:val="1"/>
+      <w:numFmt w:val="decimal"/>
+      <w:lvlText w:val="%6."/>
+      <w:lvlJc w:val="left"/>
+      <w:pPr>
+        <w:tabs>
+          <w:tab w:val="num" w:pos="4320"/>
+        </w:tabs>
+        <w:ind w:left="4320" w:hanging="360"/>
+      </w:pPr>
+    </w:lvl>
+    <w:lvl w:ilvl="6" w:tentative="1">
+      <w:start w:val="1"/>
+      <w:numFmt w:val="decimal"/>
+      <w:lvlText w:val="%7."/>
+      <w:lvlJc w:val="left"/>
+      <w:pPr>
+        <w:tabs>
+          <w:tab w:val="num" w:pos="5040"/>
+        </w:tabs>
+        <w:ind w:left="5040" w:hanging="360"/>
+      </w:pPr>
+    </w:lvl>
+    <w:lvl w:ilvl="7" w:tentative="1">
+      <w:start w:val="1"/>
+      <w:numFmt w:val="decimal"/>
+      <w:lvlText w:val="%8."/>
+      <w:lvlJc w:val="left"/>
+      <w:pPr>
+        <w:tabs>
+          <w:tab w:val="num" w:pos="5760"/>
+        </w:tabs>
+        <w:ind w:left="5760" w:hanging="360"/>
+      </w:pPr>
+    </w:lvl>
+    <w:lvl w:ilvl="8" w:tentative="1">
+      <w:start w:val="1"/>
+      <w:numFmt w:val="decimal"/>
+      <w:lvlText w:val="%9."/>
+      <w:lvlJc w:val="left"/>
+      <w:pPr>
+        <w:tabs>
+          <w:tab w:val="num" w:pos="6480"/>
+        </w:tabs>
+        <w:ind w:left="6480" w:hanging="360"/>
+      </w:pPr>
+    </w:lvl>
+  </w:abstractNum>
+  <w:abstractNum w:abstractNumId="1" w15:restartNumberingAfterBreak="0">
     <w:nsid w:val="1BBD51CA"/>
     <w:multiLevelType w:val="hybridMultilevel"/>
     <w:tmpl w:val="99467D06"/>
@@ -4056,7 +4417,7 @@
       </w:pPr>
     </w:lvl>
   </w:abstractNum>
-  <w:abstractNum w:abstractNumId="1" w15:restartNumberingAfterBreak="0">
+  <w:abstractNum w:abstractNumId="2" w15:restartNumberingAfterBreak="0">
     <w:nsid w:val="28E21D96"/>
     <w:multiLevelType w:val="hybridMultilevel"/>
     <w:tmpl w:val="7D4AF4E4"/>
@@ -4145,7 +4506,7 @@
       </w:pPr>
     </w:lvl>
   </w:abstractNum>
-  <w:abstractNum w:abstractNumId="2" w15:restartNumberingAfterBreak="0">
+  <w:abstractNum w:abstractNumId="3" w15:restartNumberingAfterBreak="0">
     <w:nsid w:val="33A21980"/>
     <w:multiLevelType w:val="hybridMultilevel"/>
     <w:tmpl w:val="AE1E623E"/>
@@ -4234,7 +4595,7 @@
       </w:pPr>
     </w:lvl>
   </w:abstractNum>
-  <w:abstractNum w:abstractNumId="3" w15:restartNumberingAfterBreak="0">
+  <w:abstractNum w:abstractNumId="4" w15:restartNumberingAfterBreak="0">
     <w:nsid w:val="3855579C"/>
     <w:multiLevelType w:val="hybridMultilevel"/>
     <w:tmpl w:val="A5C4CF3E"/>
@@ -4323,7 +4684,7 @@
       </w:pPr>
     </w:lvl>
   </w:abstractNum>
-  <w:abstractNum w:abstractNumId="4" w15:restartNumberingAfterBreak="0">
+  <w:abstractNum w:abstractNumId="5" w15:restartNumberingAfterBreak="0">
     <w:nsid w:val="4222670C"/>
     <w:multiLevelType w:val="hybridMultilevel"/>
     <w:tmpl w:val="79788492"/>
@@ -4412,7 +4773,7 @@
       </w:pPr>
     </w:lvl>
   </w:abstractNum>
-  <w:abstractNum w:abstractNumId="5" w15:restartNumberingAfterBreak="0">
+  <w:abstractNum w:abstractNumId="6" w15:restartNumberingAfterBreak="0">
     <w:nsid w:val="42C82D2C"/>
     <w:multiLevelType w:val="hybridMultilevel"/>
     <w:tmpl w:val="2A6A8000"/>
@@ -4501,7 +4862,7 @@
       </w:pPr>
     </w:lvl>
   </w:abstractNum>
-  <w:abstractNum w:abstractNumId="6" w15:restartNumberingAfterBreak="0">
+  <w:abstractNum w:abstractNumId="7" w15:restartNumberingAfterBreak="0">
     <w:nsid w:val="44023E9E"/>
     <w:multiLevelType w:val="hybridMultilevel"/>
     <w:tmpl w:val="F508F8D6"/>
@@ -4590,7 +4951,7 @@
       </w:pPr>
     </w:lvl>
   </w:abstractNum>
-  <w:abstractNum w:abstractNumId="7" w15:restartNumberingAfterBreak="0">
+  <w:abstractNum w:abstractNumId="8" w15:restartNumberingAfterBreak="0">
     <w:nsid w:val="68012E0B"/>
     <w:multiLevelType w:val="hybridMultilevel"/>
     <w:tmpl w:val="3AA8CE02"/>
@@ -4679,7 +5040,7 @@
       </w:pPr>
     </w:lvl>
   </w:abstractNum>
-  <w:abstractNum w:abstractNumId="8" w15:restartNumberingAfterBreak="0">
+  <w:abstractNum w:abstractNumId="9" w15:restartNumberingAfterBreak="0">
     <w:nsid w:val="6A021320"/>
     <w:multiLevelType w:val="hybridMultilevel"/>
     <w:tmpl w:val="0206FCBA"/>
@@ -4768,7 +5129,7 @@
       </w:pPr>
     </w:lvl>
   </w:abstractNum>
-  <w:abstractNum w:abstractNumId="9" w15:restartNumberingAfterBreak="0">
+  <w:abstractNum w:abstractNumId="10" w15:restartNumberingAfterBreak="0">
     <w:nsid w:val="6C845AA5"/>
     <w:multiLevelType w:val="hybridMultilevel"/>
     <w:tmpl w:val="5B2AC406"/>
@@ -4857,7 +5218,7 @@
       </w:pPr>
     </w:lvl>
   </w:abstractNum>
-  <w:abstractNum w:abstractNumId="10" w15:restartNumberingAfterBreak="0">
+  <w:abstractNum w:abstractNumId="11" w15:restartNumberingAfterBreak="0">
     <w:nsid w:val="6DD019E4"/>
     <w:multiLevelType w:val="hybridMultilevel"/>
     <w:tmpl w:val="12603E7E"/>
@@ -4946,7 +5307,7 @@
       </w:pPr>
     </w:lvl>
   </w:abstractNum>
-  <w:abstractNum w:abstractNumId="11" w15:restartNumberingAfterBreak="0">
+  <w:abstractNum w:abstractNumId="12" w15:restartNumberingAfterBreak="0">
     <w:nsid w:val="6F2D508F"/>
     <w:multiLevelType w:val="hybridMultilevel"/>
     <w:tmpl w:val="A34653CC"/>
@@ -5059,7 +5420,7 @@
       </w:rPr>
     </w:lvl>
   </w:abstractNum>
-  <w:abstractNum w:abstractNumId="12" w15:restartNumberingAfterBreak="0">
+  <w:abstractNum w:abstractNumId="13" w15:restartNumberingAfterBreak="0">
     <w:nsid w:val="791275D7"/>
     <w:multiLevelType w:val="hybridMultilevel"/>
     <w:tmpl w:val="6A642020"/>
@@ -5149,43 +5510,46 @@
     </w:lvl>
   </w:abstractNum>
   <w:num w:numId="1">
+    <w:abstractNumId w:val="10"/>
+  </w:num>
+  <w:num w:numId="2">
+    <w:abstractNumId w:val="3"/>
+  </w:num>
+  <w:num w:numId="3">
+    <w:abstractNumId w:val="2"/>
+  </w:num>
+  <w:num w:numId="4">
+    <w:abstractNumId w:val="4"/>
+  </w:num>
+  <w:num w:numId="5">
+    <w:abstractNumId w:val="13"/>
+  </w:num>
+  <w:num w:numId="6">
+    <w:abstractNumId w:val="1"/>
+  </w:num>
+  <w:num w:numId="7">
     <w:abstractNumId w:val="9"/>
   </w:num>
-  <w:num w:numId="2">
-    <w:abstractNumId w:val="2"/>
+  <w:num w:numId="8">
+    <w:abstractNumId w:val="11"/>
   </w:num>
-  <w:num w:numId="3">
-    <w:abstractNumId w:val="1"/>
-  </w:num>
-  <w:num w:numId="4">
-    <w:abstractNumId w:val="3"/>
-  </w:num>
-  <w:num w:numId="5">
+  <w:num w:numId="9">
     <w:abstractNumId w:val="12"/>
   </w:num>
-  <w:num w:numId="6">
-    <w:abstractNumId w:val="0"/>
+  <w:num w:numId="10">
+    <w:abstractNumId w:val="6"/>
   </w:num>
-  <w:num w:numId="7">
+  <w:num w:numId="11">
+    <w:abstractNumId w:val="7"/>
+  </w:num>
+  <w:num w:numId="12">
+    <w:abstractNumId w:val="5"/>
+  </w:num>
+  <w:num w:numId="13">
     <w:abstractNumId w:val="8"/>
   </w:num>
-  <w:num w:numId="8">
-    <w:abstractNumId w:val="10"/>
-  </w:num>
-  <w:num w:numId="9">
-    <w:abstractNumId w:val="11"/>
-  </w:num>
-  <w:num w:numId="10">
-    <w:abstractNumId w:val="5"/>
-  </w:num>
-  <w:num w:numId="11">
-    <w:abstractNumId w:val="6"/>
-  </w:num>
-  <w:num w:numId="12">
-    <w:abstractNumId w:val="4"/>
-  </w:num>
-  <w:num w:numId="13">
-    <w:abstractNumId w:val="7"/>
+  <w:num w:numId="14">
+    <w:abstractNumId w:val="0"/>
   </w:num>
 </w:numbering>
 </file>
@@ -5207,7 +5571,7 @@
       </w:pPr>
     </w:pPrDefault>
   </w:docDefaults>
-  <w:latentStyles w:defLockedState="0" w:defUIPriority="99" w:defSemiHidden="0" w:defUnhideWhenUsed="0" w:defQFormat="0" w:count="377">
+  <w:latentStyles w:defLockedState="0" w:defUIPriority="99" w:defSemiHidden="0" w:defUnhideWhenUsed="0" w:defQFormat="0" w:count="376">
     <w:lsdException w:name="Normal" w:uiPriority="0" w:qFormat="1"/>
     <w:lsdException w:name="heading 1" w:uiPriority="9" w:qFormat="1"/>
     <w:lsdException w:name="heading 2" w:semiHidden="1" w:uiPriority="9" w:unhideWhenUsed="1" w:qFormat="1"/>
@@ -5313,6 +5677,7 @@
     <w:lsdException w:name="HTML Sample" w:semiHidden="1" w:unhideWhenUsed="1"/>
     <w:lsdException w:name="HTML Typewriter" w:semiHidden="1" w:unhideWhenUsed="1"/>
     <w:lsdException w:name="HTML Variable" w:semiHidden="1" w:unhideWhenUsed="1"/>
+    <w:lsdException w:name="Normal Table" w:semiHidden="1" w:unhideWhenUsed="1"/>
     <w:lsdException w:name="annotation subject" w:semiHidden="1" w:unhideWhenUsed="1"/>
     <w:lsdException w:name="No List" w:semiHidden="1" w:unhideWhenUsed="1"/>
     <w:lsdException w:name="Outline List 1" w:semiHidden="1" w:unhideWhenUsed="1"/>
@@ -5358,9 +5723,11 @@
     <w:lsdException w:name="Table Subtle 1" w:semiHidden="1" w:unhideWhenUsed="1"/>
     <w:lsdException w:name="Table Subtle 2" w:semiHidden="1" w:unhideWhenUsed="1"/>
     <w:lsdException w:name="Table Web 1" w:semiHidden="1" w:unhideWhenUsed="1"/>
+    <w:lsdException w:name="Table Web 2" w:semiHidden="1" w:unhideWhenUsed="1"/>
     <w:lsdException w:name="Table Web 3" w:semiHidden="1" w:unhideWhenUsed="1"/>
     <w:lsdException w:name="Balloon Text" w:semiHidden="1" w:unhideWhenUsed="1"/>
     <w:lsdException w:name="Table Grid" w:uiPriority="39"/>
+    <w:lsdException w:name="Table Theme" w:semiHidden="1" w:unhideWhenUsed="1"/>
     <w:lsdException w:name="Placeholder Text" w:semiHidden="1"/>
     <w:lsdException w:name="No Spacing" w:uiPriority="1" w:qFormat="1"/>
     <w:lsdException w:name="Light Shading" w:uiPriority="60"/>
@@ -5581,7 +5948,6 @@
     <w:lsdException w:name="Hashtag" w:semiHidden="1" w:unhideWhenUsed="1"/>
     <w:lsdException w:name="Unresolved Mention" w:semiHidden="1" w:unhideWhenUsed="1"/>
     <w:lsdException w:name="Smart Link" w:semiHidden="1" w:unhideWhenUsed="1"/>
-    <w:lsdException w:name="Smart Link Error" w:semiHidden="1" w:unhideWhenUsed="1"/>
   </w:latentStyles>
   <w:style w:type="paragraph" w:default="1" w:styleId="Normal">
     <w:name w:val="Normal"/>
@@ -5942,6 +6308,33 @@
       <w:szCs w:val="18"/>
     </w:rPr>
   </w:style>
+  <w:style w:type="paragraph" w:styleId="NormalWeb">
+    <w:name w:val="Normal (Web)"/>
+    <w:basedOn w:val="Normal"/>
+    <w:uiPriority w:val="99"/>
+    <w:semiHidden/>
+    <w:unhideWhenUsed/>
+    <w:rsid w:val="006F46B5"/>
+    <w:pPr>
+      <w:spacing w:before="100" w:beforeAutospacing="1" w:after="100" w:afterAutospacing="1" w:line="240" w:lineRule="auto"/>
+    </w:pPr>
+    <w:rPr>
+      <w:rFonts w:ascii="Times New Roman" w:eastAsia="Times New Roman" w:hAnsi="Times New Roman" w:cs="Times New Roman"/>
+      <w:sz w:val="24"/>
+      <w:szCs w:val="24"/>
+    </w:rPr>
+  </w:style>
+  <w:style w:type="character" w:styleId="Strong">
+    <w:name w:val="Strong"/>
+    <w:basedOn w:val="DefaultParagraphFont"/>
+    <w:uiPriority w:val="22"/>
+    <w:qFormat/>
+    <w:rsid w:val="006F46B5"/>
+    <w:rPr>
+      <w:b/>
+      <w:bCs/>
+    </w:rPr>
+  </w:style>
 </w:styles>
 </file>
 

</xml_diff>

<commit_message>
Added a Google Maps provider
</commit_message>
<xml_diff>
--- a/Documentation/SimoAPI GisAddIn  Interfacing GIS Data.docx
+++ b/Documentation/SimoAPI GisAddIn  Interfacing GIS Data.docx
@@ -6,7 +6,7 @@
       <w:pPr>
         <w:pStyle w:val="Heading1"/>
       </w:pPr>
-      <w:bookmarkStart w:id="0" w:name="_Toc161653583"/>
+      <w:bookmarkStart w:id="0" w:name="_Toc162329734"/>
       <w:r>
         <w:t xml:space="preserve">Simio API Note: </w:t>
       </w:r>
@@ -95,7 +95,7 @@
           <w:sz w:val="16"/>
           <w:szCs w:val="16"/>
         </w:rPr>
-        <w:t xml:space="preserve"> 14 Mar 2018 – Including extra DLL instructions.</w:t>
+        <w:t xml:space="preserve"> </w:t>
       </w:r>
     </w:p>
     <w:p>
@@ -111,14 +111,14 @@
           <w:sz w:val="16"/>
           <w:szCs w:val="16"/>
         </w:rPr>
-        <w:t>Revisions:</w:t>
+        <w:t xml:space="preserve">14 Mar 2018 – Including </w:t>
       </w:r>
       <w:r>
         <w:rPr>
           <w:sz w:val="16"/>
           <w:szCs w:val="16"/>
         </w:rPr>
-        <w:t xml:space="preserve"> 01 Aug 2019 – Fixed and enhanced Scaling login</w:t>
+        <w:t>extra DLL instructions.</w:t>
       </w:r>
     </w:p>
     <w:p>
@@ -134,93 +134,7 @@
           <w:sz w:val="16"/>
           <w:szCs w:val="16"/>
         </w:rPr>
-        <w:t>Revisions:</w:t>
-      </w:r>
-      <w:r>
-        <w:rPr>
-          <w:sz w:val="16"/>
-          <w:szCs w:val="16"/>
-        </w:rPr>
-        <w:t xml:space="preserve"> 16 Aug 2020 – Added Google Map Provider, and demonstrate using address files</w:t>
-      </w:r>
-    </w:p>
-    <w:p>
-      <w:pPr>
-        <w:spacing w:after="0"/>
-        <w:rPr>
-          <w:sz w:val="16"/>
-          <w:szCs w:val="16"/>
-        </w:rPr>
-      </w:pPr>
-      <w:r>
-        <w:rPr>
-          <w:sz w:val="16"/>
-          <w:szCs w:val="16"/>
-        </w:rPr>
-        <w:t>Revisions:</w:t>
-      </w:r>
-      <w:r>
-        <w:rPr>
-          <w:sz w:val="16"/>
-          <w:szCs w:val="16"/>
-        </w:rPr>
-        <w:t xml:space="preserve"> 1</w:t>
-      </w:r>
-      <w:r>
-        <w:rPr>
-          <w:sz w:val="16"/>
-          <w:szCs w:val="16"/>
-        </w:rPr>
-        <w:t>7</w:t>
-      </w:r>
-      <w:r>
-        <w:rPr>
-          <w:sz w:val="16"/>
-          <w:szCs w:val="16"/>
-        </w:rPr>
-        <w:t xml:space="preserve"> </w:t>
-      </w:r>
-      <w:r>
-        <w:rPr>
-          <w:sz w:val="16"/>
-          <w:szCs w:val="16"/>
-        </w:rPr>
-        <w:t>Mar</w:t>
-      </w:r>
-      <w:r>
-        <w:rPr>
-          <w:sz w:val="16"/>
-          <w:szCs w:val="16"/>
-        </w:rPr>
-        <w:t xml:space="preserve"> 202</w:t>
-      </w:r>
-      <w:r>
-        <w:rPr>
-          <w:sz w:val="16"/>
-          <w:szCs w:val="16"/>
-        </w:rPr>
-        <w:t>4</w:t>
-      </w:r>
-      <w:r>
-        <w:rPr>
-          <w:sz w:val="16"/>
-          <w:szCs w:val="16"/>
-        </w:rPr>
-        <w:t xml:space="preserve"> – Added </w:t>
-      </w:r>
-      <w:r>
-        <w:rPr>
-          <w:sz w:val="16"/>
-          <w:szCs w:val="16"/>
-        </w:rPr>
-        <w:t>ArcGIS</w:t>
-      </w:r>
-      <w:r>
-        <w:rPr>
-          <w:sz w:val="16"/>
-          <w:szCs w:val="16"/>
-        </w:rPr>
-        <w:t xml:space="preserve"> Provider, and demonstrate using address files</w:t>
+        <w:t>26 Mar 2024 – Include providers for Bing, Google, and ArcGIS</w:t>
       </w:r>
     </w:p>
     <w:p/>
@@ -278,7 +192,7 @@
           <w:r>
             <w:fldChar w:fldCharType="separate"/>
           </w:r>
-          <w:hyperlink w:anchor="_Toc161653583" w:history="1">
+          <w:hyperlink w:anchor="_Toc162329734" w:history="1">
             <w:r>
               <w:rPr>
                 <w:rStyle w:val="Hyperlink"/>
@@ -305,7 +219,7 @@
                 <w:noProof/>
                 <w:webHidden/>
               </w:rPr>
-              <w:instrText xml:space="preserve"> PAGEREF _Toc161653583 \h </w:instrText>
+              <w:instrText xml:space="preserve"> PAGEREF _Toc162329734 \h </w:instrText>
             </w:r>
             <w:r>
               <w:rPr>
@@ -351,7 +265,7 @@
               <w14:ligatures w14:val="standardContextual"/>
             </w:rPr>
           </w:pPr>
-          <w:hyperlink w:anchor="_Toc161653584" w:history="1">
+          <w:hyperlink w:anchor="_Toc162329735" w:history="1">
             <w:r>
               <w:rPr>
                 <w:rStyle w:val="Hyperlink"/>
@@ -378,7 +292,7 @@
                 <w:noProof/>
                 <w:webHidden/>
               </w:rPr>
-              <w:instrText xml:space="preserve"> PAGEREF _Toc161653584 \h </w:instrText>
+              <w:instrText xml:space="preserve"> PAGEREF _Toc162329735 \h </w:instrText>
             </w:r>
             <w:r>
               <w:rPr>
@@ -424,7 +338,7 @@
               <w14:ligatures w14:val="standardContextual"/>
             </w:rPr>
           </w:pPr>
-          <w:hyperlink w:anchor="_Toc161653585" w:history="1">
+          <w:hyperlink w:anchor="_Toc162329736" w:history="1">
             <w:r>
               <w:rPr>
                 <w:rStyle w:val="Hyperlink"/>
@@ -451,7 +365,7 @@
                 <w:noProof/>
                 <w:webHidden/>
               </w:rPr>
-              <w:instrText xml:space="preserve"> PAGEREF _Toc161653585 \h </w:instrText>
+              <w:instrText xml:space="preserve"> PAGEREF _Toc162329736 \h </w:instrText>
             </w:r>
             <w:r>
               <w:rPr>
@@ -497,7 +411,7 @@
               <w14:ligatures w14:val="standardContextual"/>
             </w:rPr>
           </w:pPr>
-          <w:hyperlink w:anchor="_Toc161653586" w:history="1">
+          <w:hyperlink w:anchor="_Toc162329737" w:history="1">
             <w:r>
               <w:rPr>
                 <w:rStyle w:val="Hyperlink"/>
@@ -524,7 +438,7 @@
                 <w:noProof/>
                 <w:webHidden/>
               </w:rPr>
-              <w:instrText xml:space="preserve"> PAGEREF _Toc161653586 \h </w:instrText>
+              <w:instrText xml:space="preserve"> PAGEREF _Toc162329737 \h </w:instrText>
             </w:r>
             <w:r>
               <w:rPr>
@@ -544,7 +458,7 @@
                 <w:noProof/>
                 <w:webHidden/>
               </w:rPr>
-              <w:t>6</w:t>
+              <w:t>7</w:t>
             </w:r>
             <w:r>
               <w:rPr>
@@ -570,7 +484,7 @@
               <w14:ligatures w14:val="standardContextual"/>
             </w:rPr>
           </w:pPr>
-          <w:hyperlink w:anchor="_Toc161653587" w:history="1">
+          <w:hyperlink w:anchor="_Toc162329738" w:history="1">
             <w:r>
               <w:rPr>
                 <w:rStyle w:val="Hyperlink"/>
@@ -597,7 +511,7 @@
                 <w:noProof/>
                 <w:webHidden/>
               </w:rPr>
-              <w:instrText xml:space="preserve"> PAGEREF _Toc161653587 \h </w:instrText>
+              <w:instrText xml:space="preserve"> PAGEREF _Toc162329738 \h </w:instrText>
             </w:r>
             <w:r>
               <w:rPr>
@@ -617,7 +531,7 @@
                 <w:noProof/>
                 <w:webHidden/>
               </w:rPr>
-              <w:t>9</w:t>
+              <w:t>8</w:t>
             </w:r>
             <w:r>
               <w:rPr>
@@ -643,7 +557,7 @@
               <w14:ligatures w14:val="standardContextual"/>
             </w:rPr>
           </w:pPr>
-          <w:hyperlink w:anchor="_Toc161653588" w:history="1">
+          <w:hyperlink w:anchor="_Toc162329739" w:history="1">
             <w:r>
               <w:rPr>
                 <w:rStyle w:val="Hyperlink"/>
@@ -670,7 +584,7 @@
                 <w:noProof/>
                 <w:webHidden/>
               </w:rPr>
-              <w:instrText xml:space="preserve"> PAGEREF _Toc161653588 \h </w:instrText>
+              <w:instrText xml:space="preserve"> PAGEREF _Toc162329739 \h </w:instrText>
             </w:r>
             <w:r>
               <w:rPr>
@@ -690,7 +604,7 @@
                 <w:noProof/>
                 <w:webHidden/>
               </w:rPr>
-              <w:t>10</w:t>
+              <w:t>9</w:t>
             </w:r>
             <w:r>
               <w:rPr>
@@ -716,27 +630,13 @@
               <w14:ligatures w14:val="standardContextual"/>
             </w:rPr>
           </w:pPr>
-          <w:hyperlink w:anchor="_Toc161653589" w:history="1">
+          <w:hyperlink w:anchor="_Toc162329740" w:history="1">
             <w:r>
               <w:rPr>
                 <w:rStyle w:val="Hyperlink"/>
                 <w:noProof/>
               </w:rPr>
-              <w:t>GIS Service Provid</w:t>
-            </w:r>
-            <w:r>
-              <w:rPr>
-                <w:rStyle w:val="Hyperlink"/>
-                <w:noProof/>
-              </w:rPr>
-              <w:t>e</w:t>
-            </w:r>
-            <w:r>
-              <w:rPr>
-                <w:rStyle w:val="Hyperlink"/>
-                <w:noProof/>
-              </w:rPr>
-              <w:t>r: Microsoft’s Bing Maps (VirtualEarth)</w:t>
+              <w:t>GIS Service Provider: Microsoft’s Bing Maps (VirtualEarth)</w:t>
             </w:r>
             <w:r>
               <w:rPr>
@@ -757,7 +657,7 @@
                 <w:noProof/>
                 <w:webHidden/>
               </w:rPr>
-              <w:instrText xml:space="preserve"> PAGEREF _Toc161653589 \h </w:instrText>
+              <w:instrText xml:space="preserve"> PAGEREF _Toc162329740 \h </w:instrText>
             </w:r>
             <w:r>
               <w:rPr>
@@ -777,7 +677,7 @@
                 <w:noProof/>
                 <w:webHidden/>
               </w:rPr>
-              <w:t>12</w:t>
+              <w:t>11</w:t>
             </w:r>
             <w:r>
               <w:rPr>
@@ -803,7 +703,7 @@
               <w14:ligatures w14:val="standardContextual"/>
             </w:rPr>
           </w:pPr>
-          <w:hyperlink w:anchor="_Toc161653590" w:history="1">
+          <w:hyperlink w:anchor="_Toc162329741" w:history="1">
             <w:r>
               <w:rPr>
                 <w:rStyle w:val="Hyperlink"/>
@@ -830,7 +730,7 @@
                 <w:noProof/>
                 <w:webHidden/>
               </w:rPr>
-              <w:instrText xml:space="preserve"> PAGEREF _Toc161653590 \h </w:instrText>
+              <w:instrText xml:space="preserve"> PAGEREF _Toc162329741 \h </w:instrText>
             </w:r>
             <w:r>
               <w:rPr>
@@ -850,7 +750,7 @@
                 <w:noProof/>
                 <w:webHidden/>
               </w:rPr>
-              <w:t>13</w:t>
+              <w:t>12</w:t>
             </w:r>
             <w:r>
               <w:rPr>
@@ -876,7 +776,7 @@
               <w14:ligatures w14:val="standardContextual"/>
             </w:rPr>
           </w:pPr>
-          <w:hyperlink w:anchor="_Toc161653591" w:history="1">
+          <w:hyperlink w:anchor="_Toc162329742" w:history="1">
             <w:r>
               <w:rPr>
                 <w:rStyle w:val="Hyperlink"/>
@@ -903,7 +803,7 @@
                 <w:noProof/>
                 <w:webHidden/>
               </w:rPr>
-              <w:instrText xml:space="preserve"> PAGEREF _Toc161653591 \h </w:instrText>
+              <w:instrText xml:space="preserve"> PAGEREF _Toc162329742 \h </w:instrText>
             </w:r>
             <w:r>
               <w:rPr>
@@ -923,7 +823,7 @@
                 <w:noProof/>
                 <w:webHidden/>
               </w:rPr>
-              <w:t>15</w:t>
+              <w:t>14</w:t>
             </w:r>
             <w:r>
               <w:rPr>
@@ -949,7 +849,7 @@
               <w14:ligatures w14:val="standardContextual"/>
             </w:rPr>
           </w:pPr>
-          <w:hyperlink w:anchor="_Toc161653592" w:history="1">
+          <w:hyperlink w:anchor="_Toc162329743" w:history="1">
             <w:r>
               <w:rPr>
                 <w:rStyle w:val="Hyperlink"/>
@@ -976,7 +876,7 @@
                 <w:noProof/>
                 <w:webHidden/>
               </w:rPr>
-              <w:instrText xml:space="preserve"> PAGEREF _Toc161653592 \h </w:instrText>
+              <w:instrText xml:space="preserve"> PAGEREF _Toc162329743 \h </w:instrText>
             </w:r>
             <w:r>
               <w:rPr>
@@ -996,7 +896,7 @@
                 <w:noProof/>
                 <w:webHidden/>
               </w:rPr>
-              <w:t>16</w:t>
+              <w:t>15</w:t>
             </w:r>
             <w:r>
               <w:rPr>
@@ -1022,13 +922,27 @@
               <w14:ligatures w14:val="standardContextual"/>
             </w:rPr>
           </w:pPr>
-          <w:hyperlink w:anchor="_Toc161653593" w:history="1">
+          <w:hyperlink w:anchor="_Toc162329744" w:history="1">
             <w:r>
               <w:rPr>
                 <w:rStyle w:val="Hyperlink"/>
                 <w:noProof/>
               </w:rPr>
-              <w:t>A Note on Coordinates</w:t>
+              <w:t>A Note on Coord</w:t>
+            </w:r>
+            <w:r>
+              <w:rPr>
+                <w:rStyle w:val="Hyperlink"/>
+                <w:noProof/>
+              </w:rPr>
+              <w:t>i</w:t>
+            </w:r>
+            <w:r>
+              <w:rPr>
+                <w:rStyle w:val="Hyperlink"/>
+                <w:noProof/>
+              </w:rPr>
+              <w:t>nates</w:t>
             </w:r>
             <w:r>
               <w:rPr>
@@ -1049,7 +963,7 @@
                 <w:noProof/>
                 <w:webHidden/>
               </w:rPr>
-              <w:instrText xml:space="preserve"> PAGEREF _Toc161653593 \h </w:instrText>
+              <w:instrText xml:space="preserve"> PAGEREF _Toc162329744 \h </w:instrText>
             </w:r>
             <w:r>
               <w:rPr>
@@ -1069,7 +983,7 @@
                 <w:noProof/>
                 <w:webHidden/>
               </w:rPr>
-              <w:t>16</w:t>
+              <w:t>15</w:t>
             </w:r>
             <w:r>
               <w:rPr>
@@ -1095,13 +1009,13 @@
               <w14:ligatures w14:val="standardContextual"/>
             </w:rPr>
           </w:pPr>
-          <w:hyperlink w:anchor="_Toc161653594" w:history="1">
+          <w:hyperlink w:anchor="_Toc162329745" w:history="1">
             <w:r>
               <w:rPr>
                 <w:rStyle w:val="Hyperlink"/>
                 <w:noProof/>
               </w:rPr>
-              <w:t>Using Files</w:t>
+              <w:t>Appendix – References</w:t>
             </w:r>
             <w:r>
               <w:rPr>
@@ -1122,7 +1036,7 @@
                 <w:noProof/>
                 <w:webHidden/>
               </w:rPr>
-              <w:instrText xml:space="preserve"> PAGEREF _Toc161653594 \h </w:instrText>
+              <w:instrText xml:space="preserve"> PAGEREF _Toc162329745 \h </w:instrText>
             </w:r>
             <w:r>
               <w:rPr>
@@ -1142,7 +1056,7 @@
                 <w:noProof/>
                 <w:webHidden/>
               </w:rPr>
-              <w:t>17</w:t>
+              <w:t>16</w:t>
             </w:r>
             <w:r>
               <w:rPr>
@@ -1168,13 +1082,13 @@
               <w14:ligatures w14:val="standardContextual"/>
             </w:rPr>
           </w:pPr>
-          <w:hyperlink w:anchor="_Toc161653595" w:history="1">
+          <w:hyperlink w:anchor="_Toc162329746" w:history="1">
             <w:r>
               <w:rPr>
                 <w:rStyle w:val="Hyperlink"/>
                 <w:noProof/>
               </w:rPr>
-              <w:t>Scenario</w:t>
+              <w:t>Bing Maps (VirtualEarth) References</w:t>
             </w:r>
             <w:r>
               <w:rPr>
@@ -1195,7 +1109,7 @@
                 <w:noProof/>
                 <w:webHidden/>
               </w:rPr>
-              <w:instrText xml:space="preserve"> PAGEREF _Toc161653595 \h </w:instrText>
+              <w:instrText xml:space="preserve"> PAGEREF _Toc162329746 \h </w:instrText>
             </w:r>
             <w:r>
               <w:rPr>
@@ -1215,80 +1129,7 @@
                 <w:noProof/>
                 <w:webHidden/>
               </w:rPr>
-              <w:t>17</w:t>
-            </w:r>
-            <w:r>
-              <w:rPr>
-                <w:noProof/>
-                <w:webHidden/>
-              </w:rPr>
-              <w:fldChar w:fldCharType="end"/>
-            </w:r>
-          </w:hyperlink>
-        </w:p>
-        <w:p>
-          <w:pPr>
-            <w:pStyle w:val="TOC1"/>
-            <w:tabs>
-              <w:tab w:val="right" w:leader="dot" w:pos="9350"/>
-            </w:tabs>
-            <w:rPr>
-              <w:rFonts w:eastAsiaTheme="minorEastAsia"/>
-              <w:noProof/>
-              <w:kern w:val="2"/>
-              <w:sz w:val="24"/>
-              <w:szCs w:val="24"/>
-              <w14:ligatures w14:val="standardContextual"/>
-            </w:rPr>
-          </w:pPr>
-          <w:hyperlink w:anchor="_Toc161653596" w:history="1">
-            <w:r>
-              <w:rPr>
-                <w:rStyle w:val="Hyperlink"/>
-                <w:noProof/>
-              </w:rPr>
-              <w:t>Appendix: Bing Maps (VirtualEarth) References</w:t>
-            </w:r>
-            <w:r>
-              <w:rPr>
-                <w:noProof/>
-                <w:webHidden/>
-              </w:rPr>
-              <w:tab/>
-            </w:r>
-            <w:r>
-              <w:rPr>
-                <w:noProof/>
-                <w:webHidden/>
-              </w:rPr>
-              <w:fldChar w:fldCharType="begin"/>
-            </w:r>
-            <w:r>
-              <w:rPr>
-                <w:noProof/>
-                <w:webHidden/>
-              </w:rPr>
-              <w:instrText xml:space="preserve"> PAGEREF _Toc161653596 \h </w:instrText>
-            </w:r>
-            <w:r>
-              <w:rPr>
-                <w:noProof/>
-                <w:webHidden/>
-              </w:rPr>
-            </w:r>
-            <w:r>
-              <w:rPr>
-                <w:noProof/>
-                <w:webHidden/>
-              </w:rPr>
-              <w:fldChar w:fldCharType="separate"/>
-            </w:r>
-            <w:r>
-              <w:rPr>
-                <w:noProof/>
-                <w:webHidden/>
-              </w:rPr>
-              <w:t>20</w:t>
+              <w:t>16</w:t>
             </w:r>
             <w:r>
               <w:rPr>
@@ -1314,7 +1155,7 @@
               <w14:ligatures w14:val="standardContextual"/>
             </w:rPr>
           </w:pPr>
-          <w:hyperlink w:anchor="_Toc161653597" w:history="1">
+          <w:hyperlink w:anchor="_Toc162329747" w:history="1">
             <w:r>
               <w:rPr>
                 <w:rStyle w:val="Hyperlink"/>
@@ -1341,7 +1182,7 @@
                 <w:noProof/>
                 <w:webHidden/>
               </w:rPr>
-              <w:instrText xml:space="preserve"> PAGEREF _Toc161653597 \h </w:instrText>
+              <w:instrText xml:space="preserve"> PAGEREF _Toc162329747 \h </w:instrText>
             </w:r>
             <w:r>
               <w:rPr>
@@ -1361,80 +1202,7 @@
                 <w:noProof/>
                 <w:webHidden/>
               </w:rPr>
-              <w:t>22</w:t>
-            </w:r>
-            <w:r>
-              <w:rPr>
-                <w:noProof/>
-                <w:webHidden/>
-              </w:rPr>
-              <w:fldChar w:fldCharType="end"/>
-            </w:r>
-          </w:hyperlink>
-        </w:p>
-        <w:p>
-          <w:pPr>
-            <w:pStyle w:val="TOC1"/>
-            <w:tabs>
-              <w:tab w:val="right" w:leader="dot" w:pos="9350"/>
-            </w:tabs>
-            <w:rPr>
-              <w:rFonts w:eastAsiaTheme="minorEastAsia"/>
-              <w:noProof/>
-              <w:kern w:val="2"/>
-              <w:sz w:val="24"/>
-              <w:szCs w:val="24"/>
-              <w14:ligatures w14:val="standardContextual"/>
-            </w:rPr>
-          </w:pPr>
-          <w:hyperlink w:anchor="_Toc161653598" w:history="1">
-            <w:r>
-              <w:rPr>
-                <w:rStyle w:val="Hyperlink"/>
-                <w:noProof/>
-              </w:rPr>
-              <w:t>Appendix – Google Maps</w:t>
-            </w:r>
-            <w:r>
-              <w:rPr>
-                <w:noProof/>
-                <w:webHidden/>
-              </w:rPr>
-              <w:tab/>
-            </w:r>
-            <w:r>
-              <w:rPr>
-                <w:noProof/>
-                <w:webHidden/>
-              </w:rPr>
-              <w:fldChar w:fldCharType="begin"/>
-            </w:r>
-            <w:r>
-              <w:rPr>
-                <w:noProof/>
-                <w:webHidden/>
-              </w:rPr>
-              <w:instrText xml:space="preserve"> PAGEREF _Toc161653598 \h </w:instrText>
-            </w:r>
-            <w:r>
-              <w:rPr>
-                <w:noProof/>
-                <w:webHidden/>
-              </w:rPr>
-            </w:r>
-            <w:r>
-              <w:rPr>
-                <w:noProof/>
-                <w:webHidden/>
-              </w:rPr>
-              <w:fldChar w:fldCharType="separate"/>
-            </w:r>
-            <w:r>
-              <w:rPr>
-                <w:noProof/>
-                <w:webHidden/>
-              </w:rPr>
-              <w:t>26</w:t>
+              <w:t>18</w:t>
             </w:r>
             <w:r>
               <w:rPr>
@@ -1475,7 +1243,7 @@
       <w:pPr>
         <w:pStyle w:val="Heading1"/>
       </w:pPr>
-      <w:bookmarkStart w:id="1" w:name="_Toc161653584"/>
+      <w:bookmarkStart w:id="1" w:name="_Toc162329735"/>
       <w:r>
         <w:lastRenderedPageBreak/>
         <w:t>Overview</w:t>
@@ -1752,18 +1520,181 @@
     </w:p>
     <w:p>
       <w:r>
-        <w:t>Once launched, the Add-In brings up its UI, which is a WinForms ‘test’ screen that allows you to enter the “From” and “To” points and then press a button to request a route from the GIS API. When the GisAddIn form is closed, the construction of the Simio objects takes place.</w:t>
-      </w:r>
-    </w:p>
-    <w:p>
-      <w:r>
         <w:br w:type="page"/>
       </w:r>
     </w:p>
     <w:p>
       <w:r>
         <w:lastRenderedPageBreak/>
-        <w:t>On the Bing Maps tab are found boxes to enter a “From” and “To”. GIS providers today are very flexible with what you can enter here. For example</w:t>
+        <w:t xml:space="preserve">Once launched, the Add-In brings up its UI, which is a WinForms ‘test’ screen that allows you </w:t>
+      </w:r>
+      <w:r>
+        <w:t>to:</w:t>
+      </w:r>
+    </w:p>
+    <w:p>
+      <w:pPr>
+        <w:pStyle w:val="ListParagraph"/>
+        <w:numPr>
+          <w:ilvl w:val="0"/>
+          <w:numId w:val="14"/>
+        </w:numPr>
+      </w:pPr>
+      <w:r>
+        <w:t>Select a provider (Bing, Google, or ArcGIS),</w:t>
+      </w:r>
+    </w:p>
+    <w:p>
+      <w:pPr>
+        <w:pStyle w:val="ListParagraph"/>
+        <w:numPr>
+          <w:ilvl w:val="0"/>
+          <w:numId w:val="14"/>
+        </w:numPr>
+      </w:pPr>
+      <w:r>
+        <w:t xml:space="preserve">Enter </w:t>
+      </w:r>
+      <w:r>
+        <w:t xml:space="preserve">to enter the “From” and “To” </w:t>
+      </w:r>
+      <w:proofErr w:type="spellStart"/>
+      <w:r>
+        <w:t>GeoCode</w:t>
+      </w:r>
+      <w:proofErr w:type="spellEnd"/>
+      <w:r>
+        <w:t>,</w:t>
+      </w:r>
+      <w:r>
+        <w:t xml:space="preserve"> and </w:t>
+      </w:r>
+    </w:p>
+    <w:p>
+      <w:pPr>
+        <w:pStyle w:val="ListParagraph"/>
+        <w:numPr>
+          <w:ilvl w:val="0"/>
+          <w:numId w:val="14"/>
+        </w:numPr>
+      </w:pPr>
+      <w:r>
+        <w:t xml:space="preserve">then press a button to </w:t>
+      </w:r>
+      <w:r>
+        <w:t>Q</w:t>
+      </w:r>
+      <w:r>
+        <w:t>ue</w:t>
+      </w:r>
+      <w:r>
+        <w:t xml:space="preserve">ry </w:t>
+      </w:r>
+      <w:r>
+        <w:t>a route from the GIS API</w:t>
+      </w:r>
+      <w:r>
+        <w:t xml:space="preserve"> and Apply it to the </w:t>
+      </w:r>
+      <w:proofErr w:type="spellStart"/>
+      <w:proofErr w:type="gramStart"/>
+      <w:r>
+        <w:t>FacilityView</w:t>
+      </w:r>
+      <w:proofErr w:type="spellEnd"/>
+      <w:proofErr w:type="gramEnd"/>
+    </w:p>
+    <w:p>
+      <w:pPr>
+        <w:ind w:left="360"/>
+      </w:pPr>
+    </w:p>
+    <w:p>
+      <w:r>
+        <w:t xml:space="preserve">You can then go to </w:t>
+      </w:r>
+      <w:proofErr w:type="gramStart"/>
+      <w:r>
+        <w:t>the Facility</w:t>
+      </w:r>
+      <w:proofErr w:type="gramEnd"/>
+      <w:r>
+        <w:t xml:space="preserve"> View and use View &gt; View All to see the entire route.</w:t>
+      </w:r>
+    </w:p>
+    <w:p>
+      <w:r>
+        <w:t xml:space="preserve">Here is the result after selecting each provider tab, querying for a </w:t>
+      </w:r>
+      <w:proofErr w:type="gramStart"/>
+      <w:r>
+        <w:t>route</w:t>
+      </w:r>
+      <w:proofErr w:type="gramEnd"/>
+      <w:r>
+        <w:t xml:space="preserve"> and then applying a route:</w:t>
+      </w:r>
+    </w:p>
+    <w:p>
+      <w:r>
+        <w:drawing>
+          <wp:inline distT="0" distB="0" distL="0" distR="0" wp14:anchorId="7F17DA1A" wp14:editId="38F65767">
+            <wp:extent cx="5073815" cy="3264913"/>
+            <wp:effectExtent l="0" t="0" r="0" b="0"/>
+            <wp:docPr id="875362408" name="Picture 1" descr="A screen shot of a graph&#10;&#10;Description automatically generated"/>
+            <wp:cNvGraphicFramePr>
+              <a:graphicFrameLocks xmlns:a="http://schemas.openxmlformats.org/drawingml/2006/main" noChangeAspect="1"/>
+            </wp:cNvGraphicFramePr>
+            <a:graphic xmlns:a="http://schemas.openxmlformats.org/drawingml/2006/main">
+              <a:graphicData uri="http://schemas.openxmlformats.org/drawingml/2006/picture">
+                <pic:pic xmlns:pic="http://schemas.openxmlformats.org/drawingml/2006/picture">
+                  <pic:nvPicPr>
+                    <pic:cNvPr id="875362408" name="Picture 1" descr="A screen shot of a graph&#10;&#10;Description automatically generated"/>
+                    <pic:cNvPicPr/>
+                  </pic:nvPicPr>
+                  <pic:blipFill>
+                    <a:blip r:embed="rId9"/>
+                    <a:stretch>
+                      <a:fillRect/>
+                    </a:stretch>
+                  </pic:blipFill>
+                  <pic:spPr>
+                    <a:xfrm>
+                      <a:off x="0" y="0"/>
+                      <a:ext cx="5090287" cy="3275512"/>
+                    </a:xfrm>
+                    <a:prstGeom prst="rect">
+                      <a:avLst/>
+                    </a:prstGeom>
+                  </pic:spPr>
+                </pic:pic>
+              </a:graphicData>
+            </a:graphic>
+          </wp:inline>
+        </w:drawing>
+      </w:r>
+    </w:p>
+    <w:p>
+      <w:r>
+        <w:br w:type="page"/>
+      </w:r>
+    </w:p>
+    <w:p>
+      <w:r>
+        <w:lastRenderedPageBreak/>
+        <w:t xml:space="preserve">On </w:t>
+      </w:r>
+      <w:r>
+        <w:t xml:space="preserve">each provider tab (e.g. </w:t>
+      </w:r>
+      <w:r>
+        <w:t>Bing Maps</w:t>
+      </w:r>
+      <w:r>
+        <w:t>)</w:t>
+      </w:r>
+      <w:r>
+        <w:t xml:space="preserve"> are found boxes to enter a “From” and “To”. GIS providers today are very flexible with what you can enter here. For example</w:t>
       </w:r>
       <w:r>
         <w:t>,</w:t>
@@ -1800,7 +1731,7 @@
                     <pic:cNvPicPr/>
                   </pic:nvPicPr>
                   <pic:blipFill>
-                    <a:blip r:embed="rId9"/>
+                    <a:blip r:embed="rId10"/>
                     <a:stretch>
                       <a:fillRect/>
                     </a:stretch>
@@ -2001,7 +1932,7 @@
                     <pic:cNvPicPr/>
                   </pic:nvPicPr>
                   <pic:blipFill>
-                    <a:blip r:embed="rId10"/>
+                    <a:blip r:embed="rId11"/>
                     <a:stretch>
                       <a:fillRect/>
                     </a:stretch>
@@ -2022,192 +1953,92 @@
         </w:drawing>
       </w:r>
     </w:p>
+    <w:p>
+      <w:r>
+        <w:br w:type="page"/>
+      </w:r>
+    </w:p>
     <w:p/>
     <w:p>
-      <w:r>
-        <w:t>Scaling the Results</w:t>
-      </w:r>
-    </w:p>
-    <w:p>
-      <w:r>
-        <w:t xml:space="preserve">A tab </w:t>
-      </w:r>
-      <w:proofErr w:type="gramStart"/>
-      <w:r>
-        <w:t>name</w:t>
-      </w:r>
-      <w:proofErr w:type="gramEnd"/>
-      <w:r>
-        <w:t xml:space="preserve"> Simio Display Info exists to illustrate how the results can be scaled.</w:t>
-      </w:r>
-    </w:p>
-    <w:p>
-      <w:r>
-        <w:rPr>
-          <w:noProof/>
-        </w:rPr>
-        <w:lastRenderedPageBreak/>
-        <w:drawing>
-          <wp:inline distT="0" distB="0" distL="0" distR="0" wp14:anchorId="24A2AFBD" wp14:editId="57B04264">
-            <wp:extent cx="4131498" cy="3271652"/>
-            <wp:effectExtent l="0" t="0" r="2540" b="5080"/>
-            <wp:docPr id="19" name="Picture 19" descr="A screenshot of a social media post&#10;&#10;Description automatically generated"/>
-            <wp:cNvGraphicFramePr>
-              <a:graphicFrameLocks xmlns:a="http://schemas.openxmlformats.org/drawingml/2006/main" noChangeAspect="1"/>
-            </wp:cNvGraphicFramePr>
-            <a:graphic xmlns:a="http://schemas.openxmlformats.org/drawingml/2006/main">
-              <a:graphicData uri="http://schemas.openxmlformats.org/drawingml/2006/picture">
-                <pic:pic xmlns:pic="http://schemas.openxmlformats.org/drawingml/2006/picture">
-                  <pic:nvPicPr>
-                    <pic:cNvPr id="1" name=""/>
-                    <pic:cNvPicPr/>
-                  </pic:nvPicPr>
-                  <pic:blipFill>
-                    <a:blip r:embed="rId11"/>
-                    <a:stretch>
-                      <a:fillRect/>
-                    </a:stretch>
-                  </pic:blipFill>
-                  <pic:spPr>
-                    <a:xfrm>
-                      <a:off x="0" y="0"/>
-                      <a:ext cx="4137740" cy="3276595"/>
-                    </a:xfrm>
-                    <a:prstGeom prst="rect">
-                      <a:avLst/>
-                    </a:prstGeom>
-                  </pic:spPr>
-                </pic:pic>
-              </a:graphicData>
-            </a:graphic>
-          </wp:inline>
-        </w:drawing>
-      </w:r>
-    </w:p>
-    <w:p>
-      <w:r>
-        <w:t xml:space="preserve">The top four boxes allow you to create a bounding box for your entire </w:t>
+      <w:pPr>
+        <w:pStyle w:val="Heading1"/>
+      </w:pPr>
+      <w:bookmarkStart w:id="2" w:name="_Toc162329736"/>
+      <w:r>
+        <w:t>Installing the GIS Add-In</w:t>
+      </w:r>
+      <w:bookmarkEnd w:id="2"/>
+    </w:p>
+    <w:p/>
+    <w:p>
+      <w:r>
+        <w:t xml:space="preserve">The GIS Add-In is distributed </w:t>
+      </w:r>
+      <w:r>
+        <w:t>in GitHub</w:t>
+      </w:r>
+      <w:r>
+        <w:t xml:space="preserve"> a</w:t>
+      </w:r>
+      <w:r>
+        <w:t xml:space="preserve">s a repository at </w:t>
       </w:r>
       <w:proofErr w:type="spellStart"/>
       <w:r>
-        <w:t>lat</w:t>
+        <w:t>SimioLLC</w:t>
       </w:r>
       <w:proofErr w:type="spellEnd"/>
       <w:r>
-        <w:t>/</w:t>
+        <w:t>\</w:t>
       </w:r>
       <w:proofErr w:type="spellStart"/>
       <w:r>
-        <w:t>lon</w:t>
+        <w:t>GisInterface</w:t>
       </w:r>
       <w:proofErr w:type="spellEnd"/>
       <w:r>
-        <w:t xml:space="preserve"> display area. In the example above we are intending to add multiple routes within the USA and so have chosen a box the pretty much encompasses the entire mainland USA. This box will be centered at the origin.</w:t>
-      </w:r>
-    </w:p>
-    <w:p>
-      <w:r>
-        <w:t>The bottom two boxes show how we want to scale longitude and latitude to the meters on the Simio Facility View.</w:t>
-      </w:r>
-    </w:p>
-    <w:p>
-      <w:r>
-        <w:br w:type="page"/>
+        <w:t>, which</w:t>
+      </w:r>
+      <w:r>
+        <w:t xml:space="preserve"> </w:t>
+      </w:r>
+      <w:r>
+        <w:t>includes all source code, binary, a sample Simio model, and documentation</w:t>
+      </w:r>
+      <w:r>
+        <w:t>:</w:t>
       </w:r>
     </w:p>
     <w:p/>
     <w:p>
-      <w:pPr>
-        <w:pStyle w:val="Heading1"/>
-      </w:pPr>
-      <w:bookmarkStart w:id="2" w:name="_Toc161653585"/>
-      <w:r>
-        <w:t>Installing the GIS Add-In</w:t>
-      </w:r>
-      <w:bookmarkEnd w:id="2"/>
-    </w:p>
-    <w:p/>
-    <w:p>
-      <w:r>
-        <w:t>The GIS Add-In is distributed to the Forum as a zip file, which</w:t>
-      </w:r>
-      <w:r>
-        <w:t xml:space="preserve"> – besides this documentation -</w:t>
-      </w:r>
-      <w:r>
-        <w:t xml:space="preserve"> includes:</w:t>
-      </w:r>
-    </w:p>
-    <w:p>
-      <w:pPr>
-        <w:pStyle w:val="ListParagraph"/>
-        <w:numPr>
-          <w:ilvl w:val="0"/>
-          <w:numId w:val="13"/>
-        </w:numPr>
-      </w:pPr>
-      <w:r>
-        <w:t>GisAddIn.dll</w:t>
-      </w:r>
-    </w:p>
-    <w:p>
-      <w:pPr>
-        <w:pStyle w:val="ListParagraph"/>
-        <w:numPr>
-          <w:ilvl w:val="0"/>
-          <w:numId w:val="13"/>
-        </w:numPr>
-      </w:pPr>
-      <w:r>
-        <w:t>BingMapsRESTToolkit.dll</w:t>
-      </w:r>
-    </w:p>
-    <w:p>
-      <w:pPr>
-        <w:pStyle w:val="ListParagraph"/>
-        <w:numPr>
-          <w:ilvl w:val="0"/>
-          <w:numId w:val="13"/>
-        </w:numPr>
-      </w:pPr>
+      <w:r>
+        <w:t xml:space="preserve">When the binaries are placed in a </w:t>
+      </w:r>
+      <w:r>
+        <w:t xml:space="preserve">standard Simio DLL folder (such as %username% &gt; Documents &gt; </w:t>
+      </w:r>
       <w:proofErr w:type="spellStart"/>
       <w:r>
-        <w:t>GoogleApi</w:t>
+        <w:t>SimioUserExtensions</w:t>
       </w:r>
       <w:proofErr w:type="spellEnd"/>
-    </w:p>
-    <w:p>
-      <w:pPr>
-        <w:pStyle w:val="ListParagraph"/>
-        <w:numPr>
-          <w:ilvl w:val="0"/>
-          <w:numId w:val="13"/>
-        </w:numPr>
-      </w:pPr>
-      <w:r>
-        <w:t>Mathnet.Numerics</w:t>
-      </w:r>
-      <w:r>
-        <w:t>.dll</w:t>
-      </w:r>
-    </w:p>
-    <w:p>
-      <w:pPr>
-        <w:pStyle w:val="ListParagraph"/>
-        <w:numPr>
-          <w:ilvl w:val="0"/>
-          <w:numId w:val="13"/>
-        </w:numPr>
-      </w:pPr>
-      <w:proofErr w:type="spellStart"/>
-      <w:r>
-        <w:t>ModelGIS.spfx</w:t>
-      </w:r>
-      <w:proofErr w:type="spellEnd"/>
-    </w:p>
-    <w:p>
-      <w:r>
-        <w:t>The first three are DLL files that should be placed in a directory together in a standard location so that Simio can find them and place the Add-In in the toolbar when it runs:</w:t>
+      <w:r>
+        <w:t>)</w:t>
+      </w:r>
+      <w:r>
+        <w:t xml:space="preserve"> </w:t>
+      </w:r>
+      <w:r>
+        <w:t xml:space="preserve">the </w:t>
+      </w:r>
+      <w:r>
+        <w:t xml:space="preserve">Simio </w:t>
+      </w:r>
+      <w:r>
+        <w:t xml:space="preserve">desktop will </w:t>
+      </w:r>
+      <w:r>
+        <w:t>find them and place the Add-In in the toolbar when it runs:</w:t>
       </w:r>
     </w:p>
     <w:p>
@@ -2255,59 +2086,15 @@
     <w:p/>
     <w:p>
       <w:r>
-        <w:t>One such standard location is under {your-user}\documents\</w:t>
-      </w:r>
-      <w:proofErr w:type="spellStart"/>
-      <w:r>
-        <w:t>SimioUserExtensions</w:t>
-      </w:r>
-      <w:proofErr w:type="spellEnd"/>
-      <w:r>
-        <w:t>. Place all the DLL files in this folder.</w:t>
-      </w:r>
-    </w:p>
-    <w:p>
-      <w:r>
-        <w:t>The “.</w:t>
-      </w:r>
-      <w:proofErr w:type="spellStart"/>
-      <w:r>
-        <w:t>spfx</w:t>
-      </w:r>
-      <w:proofErr w:type="spellEnd"/>
-      <w:r>
-        <w:t xml:space="preserve">” file is the Simio </w:t>
-      </w:r>
-      <w:proofErr w:type="gramStart"/>
-      <w:r>
-        <w:t>model, and</w:t>
-      </w:r>
-      <w:proofErr w:type="gramEnd"/>
-      <w:r>
-        <w:t xml:space="preserve"> can be placed wherever you wish. A standard location </w:t>
-      </w:r>
-      <w:proofErr w:type="gramStart"/>
-      <w:r>
-        <w:t>is</w:t>
-      </w:r>
-      <w:proofErr w:type="gramEnd"/>
-    </w:p>
-    <w:p>
-      <w:r>
-        <w:t>{your-user}\documents\</w:t>
-      </w:r>
-      <w:proofErr w:type="spellStart"/>
-      <w:r>
-        <w:t>SimioModels</w:t>
-      </w:r>
-      <w:proofErr w:type="spellEnd"/>
+        <w:br w:type="page"/>
+      </w:r>
     </w:p>
     <w:p/>
     <w:p>
       <w:pPr>
         <w:pStyle w:val="Heading2"/>
       </w:pPr>
-      <w:bookmarkStart w:id="3" w:name="_Toc161653586"/>
+      <w:bookmarkStart w:id="3" w:name="_Toc162329737"/>
       <w:r>
         <w:t>Modifying/Developing the Add-In</w:t>
       </w:r>
@@ -2316,23 +2103,87 @@
     <w:p/>
     <w:p>
       <w:r>
-        <w:t>If you are modifying the Add-In (for example, in Visual Studio) you should get the additional files (the GIS Map SDKs and numeric library using NuGet). This is done</w:t>
-      </w:r>
-      <w:r>
-        <w:t xml:space="preserve"> by going to Tools &gt; NuGet Package Manager &gt; Manage NuGet Packages for Solution…</w:t>
-      </w:r>
-    </w:p>
-    <w:p>
-      <w:r>
-        <w:rPr>
-          <w:noProof/>
-        </w:rPr>
-        <w:lastRenderedPageBreak/>
+        <w:t xml:space="preserve">If you are </w:t>
+      </w:r>
+      <w:r>
+        <w:t xml:space="preserve">interested in examining and/or </w:t>
+      </w:r>
+      <w:r>
+        <w:t>modifying the Add-In</w:t>
+      </w:r>
+      <w:r>
+        <w:t xml:space="preserve"> for your purposes</w:t>
+      </w:r>
+      <w:r>
+        <w:t xml:space="preserve"> (for example, in Visual Studio) you </w:t>
+      </w:r>
+      <w:r>
+        <w:t>can clone the repository to a local location of your choosing.</w:t>
+      </w:r>
+    </w:p>
+    <w:p>
+      <w:r>
+        <w:t xml:space="preserve">You can download a video to help you with this procedure by going to here: </w:t>
+      </w:r>
+    </w:p>
+    <w:p>
+      <w:hyperlink r:id="rId13" w:history="1">
+        <w:r>
+          <w:rPr>
+            <w:rStyle w:val="Hyperlink"/>
+          </w:rPr>
+          <w:t>https://gith</w:t>
+        </w:r>
+        <w:r>
+          <w:rPr>
+            <w:rStyle w:val="Hyperlink"/>
+          </w:rPr>
+          <w:t>u</w:t>
+        </w:r>
+        <w:r>
+          <w:rPr>
+            <w:rStyle w:val="Hyperlink"/>
+          </w:rPr>
+          <w:t>b.com/Simi</w:t>
+        </w:r>
+        <w:r>
+          <w:rPr>
+            <w:rStyle w:val="Hyperlink"/>
+          </w:rPr>
+          <w:t>o</w:t>
+        </w:r>
+        <w:r>
+          <w:rPr>
+            <w:rStyle w:val="Hyperlink"/>
+          </w:rPr>
+          <w:t>LLC/Vid</w:t>
+        </w:r>
+        <w:r>
+          <w:rPr>
+            <w:rStyle w:val="Hyperlink"/>
+          </w:rPr>
+          <w:t>e</w:t>
+        </w:r>
+        <w:r>
+          <w:rPr>
+            <w:rStyle w:val="Hyperlink"/>
+          </w:rPr>
+          <w:t>os</w:t>
+        </w:r>
+      </w:hyperlink>
+    </w:p>
+    <w:p>
+      <w:r>
+        <w:t>And then downloading and viewing GetExampleFromGitHub.mp4</w:t>
+      </w:r>
+    </w:p>
+    <w:p>
+      <w:r>
         <w:drawing>
-          <wp:inline distT="0" distB="0" distL="0" distR="0" wp14:anchorId="2C053DC5" wp14:editId="7FC94C1F">
-            <wp:extent cx="5797631" cy="3282151"/>
-            <wp:effectExtent l="0" t="0" r="0" b="0"/>
-            <wp:docPr id="18" name="Picture 18"/>
+          <wp:inline distT="0" distB="0" distL="0" distR="0" wp14:anchorId="4B62D4BA" wp14:editId="57ADFCD2">
+            <wp:extent cx="4656147" cy="1002365"/>
+            <wp:effectExtent l="0" t="0" r="0" b="7620"/>
+            <wp:docPr id="1558930759" name="Picture 1" descr="A screenshot of a computer&#10;&#10;Description automatically generated"/>
             <wp:cNvGraphicFramePr>
               <a:graphicFrameLocks xmlns:a="http://schemas.openxmlformats.org/drawingml/2006/main" noChangeAspect="1"/>
             </wp:cNvGraphicFramePr>
@@ -2340,55 +2191,7 @@
               <a:graphicData uri="http://schemas.openxmlformats.org/drawingml/2006/picture">
                 <pic:pic xmlns:pic="http://schemas.openxmlformats.org/drawingml/2006/picture">
                   <pic:nvPicPr>
-                    <pic:cNvPr id="1" name=""/>
-                    <pic:cNvPicPr/>
-                  </pic:nvPicPr>
-                  <pic:blipFill>
-                    <a:blip r:embed="rId13"/>
-                    <a:stretch>
-                      <a:fillRect/>
-                    </a:stretch>
-                  </pic:blipFill>
-                  <pic:spPr>
-                    <a:xfrm>
-                      <a:off x="0" y="0"/>
-                      <a:ext cx="5824029" cy="3297096"/>
-                    </a:xfrm>
-                    <a:prstGeom prst="rect">
-                      <a:avLst/>
-                    </a:prstGeom>
-                  </pic:spPr>
-                </pic:pic>
-              </a:graphicData>
-            </a:graphic>
-          </wp:inline>
-        </w:drawing>
-      </w:r>
-    </w:p>
-    <w:p/>
-    <w:p>
-      <w:r>
-        <w:t>And then browsing for the packages as shown. Using NuGet (as opposed to copying DLLs) ensures that you get the most recent versions.</w:t>
-      </w:r>
-    </w:p>
-    <w:p>
-      <w:r>
-        <w:rPr>
-          <w:noProof/>
-        </w:rPr>
-        <w:drawing>
-          <wp:inline distT="0" distB="0" distL="0" distR="0" wp14:anchorId="624CC167" wp14:editId="3E9FEB45">
-            <wp:extent cx="5377263" cy="2431335"/>
-            <wp:effectExtent l="0" t="0" r="0" b="7620"/>
-            <wp:docPr id="20" name="Picture 20"/>
-            <wp:cNvGraphicFramePr>
-              <a:graphicFrameLocks xmlns:a="http://schemas.openxmlformats.org/drawingml/2006/main" noChangeAspect="1"/>
-            </wp:cNvGraphicFramePr>
-            <a:graphic xmlns:a="http://schemas.openxmlformats.org/drawingml/2006/main">
-              <a:graphicData uri="http://schemas.openxmlformats.org/drawingml/2006/picture">
-                <pic:pic xmlns:pic="http://schemas.openxmlformats.org/drawingml/2006/picture">
-                  <pic:nvPicPr>
-                    <pic:cNvPr id="1" name=""/>
+                    <pic:cNvPr id="1558930759" name="Picture 1" descr="A screenshot of a computer&#10;&#10;Description automatically generated"/>
                     <pic:cNvPicPr/>
                   </pic:nvPicPr>
                   <pic:blipFill>
@@ -2400,7 +2203,7 @@
                   <pic:spPr>
                     <a:xfrm>
                       <a:off x="0" y="0"/>
-                      <a:ext cx="5395929" cy="2439775"/>
+                      <a:ext cx="4673382" cy="1006075"/>
                     </a:xfrm>
                     <a:prstGeom prst="rect">
                       <a:avLst/>
@@ -2414,6 +2217,22 @@
       </w:r>
     </w:p>
     <w:p/>
+    <w:p>
+      <w:r>
+        <w:t xml:space="preserve">Each provider will have its own procedure for allowing you to access the data. As of this writing (March 2024) each of the three demonstrated providers requires you </w:t>
+      </w:r>
+      <w:proofErr w:type="gramStart"/>
+      <w:r>
+        <w:t>so</w:t>
+      </w:r>
+      <w:proofErr w:type="gramEnd"/>
+      <w:r>
+        <w:t xml:space="preserve"> sign on as a developer and provides you with a free key for development. You can use the web and/or ChatGPT to assist you.</w:t>
+      </w:r>
+    </w:p>
+    <w:p/>
+    <w:p/>
+    <w:p/>
     <w:p/>
     <w:p/>
     <w:p/>
@@ -2439,7 +2258,7 @@
       <w:pPr>
         <w:pStyle w:val="Heading1"/>
       </w:pPr>
-      <w:bookmarkStart w:id="4" w:name="_Toc161653587"/>
+      <w:bookmarkStart w:id="4" w:name="_Toc162329738"/>
       <w:r>
         <w:t>GIS – Getting the Data</w:t>
       </w:r>
@@ -2477,9 +2296,11 @@
       <w:r>
         <w:t>. The REST (</w:t>
       </w:r>
-      <w:r>
-        <w:t>Representationally</w:t>
-      </w:r>
+      <w:proofErr w:type="spellStart"/>
+      <w:r>
+        <w:t>REpresentational</w:t>
+      </w:r>
+      <w:proofErr w:type="spellEnd"/>
       <w:r>
         <w:t xml:space="preserve"> State Transfer). What this means is that the calling techniques – regardless of the GIS Service</w:t>
       </w:r>
@@ -2498,23 +2319,7 @@
     </w:p>
     <w:p>
       <w:r>
-        <w:t xml:space="preserve">How the data is returned will most likely be XML or JSON, but the organization of the data will vary widely depending on the provider. Each provider will likely have their own ‘kit’ or SDK (Software Development Kit) to provide us with the tools to easily implement the communications. </w:t>
-      </w:r>
-      <w:proofErr w:type="gramStart"/>
-      <w:r>
-        <w:t>But,</w:t>
-      </w:r>
-      <w:proofErr w:type="gramEnd"/>
-      <w:r>
-        <w:t xml:space="preserve"> it will always end up being a Request to the service, </w:t>
-      </w:r>
-      <w:proofErr w:type="gramStart"/>
-      <w:r>
-        <w:t>following</w:t>
-      </w:r>
-      <w:proofErr w:type="gramEnd"/>
-      <w:r>
-        <w:t xml:space="preserve"> (within a few seconds) by a Response with our data.</w:t>
+        <w:t>How the data is returned will most likely be XML or JSON, but the organization of the data will vary widely depending on the provider. Each provider will likely have their own ‘kit’ or SDK (Software Development Kit) to provide us with the tools to easily implement the communications. But, it will always end up being a Request to the service, following (within a few seconds) by a Response with our data.</w:t>
       </w:r>
     </w:p>
     <w:p>
@@ -2620,11 +2425,9 @@
       <w:r>
         <w:t xml:space="preserve">CTRL-C to cut, and </w:t>
       </w:r>
-      <w:proofErr w:type="gramStart"/>
       <w:r>
         <w:t>then</w:t>
       </w:r>
-      <w:proofErr w:type="gramEnd"/>
     </w:p>
     <w:p>
       <w:pPr>
@@ -2744,7 +2547,7 @@
       <w:pPr>
         <w:pStyle w:val="Heading1"/>
       </w:pPr>
-      <w:bookmarkStart w:id="5" w:name="_Toc161653588"/>
+      <w:bookmarkStart w:id="5" w:name="_Toc162329739"/>
       <w:r>
         <w:t>Data Provider Examples</w:t>
       </w:r>
@@ -2753,15 +2556,7 @@
     <w:p/>
     <w:p>
       <w:r>
-        <w:t xml:space="preserve">This section shows examples of data </w:t>
-      </w:r>
-      <w:proofErr w:type="gramStart"/>
-      <w:r>
-        <w:t>providers</w:t>
-      </w:r>
-      <w:proofErr w:type="gramEnd"/>
-      <w:r>
-        <w:t xml:space="preserve"> and </w:t>
+        <w:t xml:space="preserve">This section shows examples of data providers and </w:t>
       </w:r>
       <w:r>
         <w:t>the Add-In is used</w:t>
@@ -2841,68 +2636,12 @@
         <w:br w:type="page"/>
       </w:r>
     </w:p>
-    <w:p>
-      <w:r>
-        <w:lastRenderedPageBreak/>
-        <w:t>GIS Service Route Providers: Geocode and Routines</w:t>
-      </w:r>
-    </w:p>
-    <w:p>
-      <w:r>
-        <w:t xml:space="preserve">The Simio Route Provider for this </w:t>
-      </w:r>
-      <w:proofErr w:type="spellStart"/>
-      <w:r>
-        <w:t>addin</w:t>
-      </w:r>
-      <w:proofErr w:type="spellEnd"/>
-      <w:r>
-        <w:t xml:space="preserve"> is quite simple and only requires two services:</w:t>
-      </w:r>
-    </w:p>
-    <w:p>
-      <w:pPr>
-        <w:pStyle w:val="ListParagraph"/>
-        <w:numPr>
-          <w:ilvl w:val="0"/>
-          <w:numId w:val="15"/>
-        </w:numPr>
-      </w:pPr>
-      <w:r>
-        <w:t>The ability to convert geocodes (textual) to locations (</w:t>
-      </w:r>
-      <w:proofErr w:type="spellStart"/>
-      <w:r>
-        <w:t>lat-lon</w:t>
-      </w:r>
-      <w:proofErr w:type="spellEnd"/>
-      <w:r>
-        <w:t>)</w:t>
-      </w:r>
-    </w:p>
-    <w:p>
-      <w:pPr>
-        <w:pStyle w:val="ListParagraph"/>
-        <w:numPr>
-          <w:ilvl w:val="0"/>
-          <w:numId w:val="15"/>
-        </w:numPr>
-      </w:pPr>
-      <w:r>
-        <w:t xml:space="preserve">The ability to take source and destinations and convert them into </w:t>
-      </w:r>
-      <w:proofErr w:type="gramStart"/>
-      <w:r>
-        <w:t>routes</w:t>
-      </w:r>
-      <w:proofErr w:type="gramEnd"/>
-    </w:p>
     <w:p/>
     <w:p>
       <w:pPr>
         <w:pStyle w:val="Heading2"/>
       </w:pPr>
-      <w:bookmarkStart w:id="6" w:name="_Toc161653589"/>
+      <w:bookmarkStart w:id="6" w:name="_Toc162329740"/>
       <w:r>
         <w:t>GIS Service</w:t>
       </w:r>
@@ -3134,7 +2873,7 @@
       <w:pPr>
         <w:pStyle w:val="Heading3"/>
       </w:pPr>
-      <w:bookmarkStart w:id="7" w:name="_Toc161653590"/>
+      <w:bookmarkStart w:id="7" w:name="_Toc162329741"/>
       <w:r>
         <w:t>Response Information Detail</w:t>
       </w:r>
@@ -3491,7 +3230,7 @@
       <w:pPr>
         <w:pStyle w:val="Heading3"/>
       </w:pPr>
-      <w:bookmarkStart w:id="8" w:name="_Toc161653591"/>
+      <w:bookmarkStart w:id="8" w:name="_Toc162329742"/>
       <w:r>
         <w:t>Bing Maps Key</w:t>
       </w:r>
@@ -3521,198 +3260,30 @@
         <w:br w:type="page"/>
       </w:r>
     </w:p>
-    <w:p>
-      <w:pPr>
-        <w:pStyle w:val="Heading2"/>
-      </w:pPr>
-      <w:r>
-        <w:lastRenderedPageBreak/>
-        <w:t xml:space="preserve">GIS Service Provider: </w:t>
-      </w:r>
-      <w:r>
-        <w:t>Google</w:t>
-      </w:r>
-      <w:r>
-        <w:t xml:space="preserve">’s </w:t>
-      </w:r>
-      <w:r>
-        <w:t>Google</w:t>
-      </w:r>
-      <w:r>
-        <w:t xml:space="preserve"> Maps</w:t>
-      </w:r>
-    </w:p>
     <w:p/>
     <w:p>
       <w:pPr>
-        <w:pStyle w:val="Heading3"/>
-      </w:pPr>
-      <w:r>
-        <w:t>Google Maps Account</w:t>
-      </w:r>
+        <w:pStyle w:val="Heading1"/>
+      </w:pPr>
+      <w:bookmarkStart w:id="9" w:name="_Toc162329743"/>
+      <w:r>
+        <w:t>The Simio Side</w:t>
+      </w:r>
+      <w:bookmarkEnd w:id="9"/>
     </w:p>
     <w:p/>
     <w:p>
       <w:r>
-        <w:t>Google Maps has a “free” tier, but it seems to require billing information. Once you provide this you can select the Google Maps Platform and then you are provided with an API Key:</w:t>
-      </w:r>
-    </w:p>
-    <w:p>
-      <w:r>
-        <w:drawing>
-          <wp:inline distT="0" distB="0" distL="0" distR="0" wp14:anchorId="2E4E55DC" wp14:editId="098AF4FB">
-            <wp:extent cx="3163936" cy="2083601"/>
-            <wp:effectExtent l="0" t="0" r="0" b="0"/>
-            <wp:docPr id="780332785" name="Picture 1" descr="A screenshot of a computer&#10;&#10;Description automatically generated"/>
-            <wp:cNvGraphicFramePr>
-              <a:graphicFrameLocks xmlns:a="http://schemas.openxmlformats.org/drawingml/2006/main" noChangeAspect="1"/>
-            </wp:cNvGraphicFramePr>
-            <a:graphic xmlns:a="http://schemas.openxmlformats.org/drawingml/2006/main">
-              <a:graphicData uri="http://schemas.openxmlformats.org/drawingml/2006/picture">
-                <pic:pic xmlns:pic="http://schemas.openxmlformats.org/drawingml/2006/picture">
-                  <pic:nvPicPr>
-                    <pic:cNvPr id="780332785" name="Picture 1" descr="A screenshot of a computer&#10;&#10;Description automatically generated"/>
-                    <pic:cNvPicPr/>
-                  </pic:nvPicPr>
-                  <pic:blipFill>
-                    <a:blip r:embed="rId23"/>
-                    <a:stretch>
-                      <a:fillRect/>
-                    </a:stretch>
-                  </pic:blipFill>
-                  <pic:spPr>
-                    <a:xfrm>
-                      <a:off x="0" y="0"/>
-                      <a:ext cx="3168626" cy="2086689"/>
-                    </a:xfrm>
-                    <a:prstGeom prst="rect">
-                      <a:avLst/>
-                    </a:prstGeom>
-                  </pic:spPr>
-                </pic:pic>
-              </a:graphicData>
-            </a:graphic>
-          </wp:inline>
-        </w:drawing>
-      </w:r>
-    </w:p>
-    <w:p/>
-    <w:p>
-      <w:pPr>
-        <w:pStyle w:val="Heading3"/>
-      </w:pPr>
-      <w:r>
-        <w:t>Response Information Detail</w:t>
-      </w:r>
-    </w:p>
-    <w:p/>
-    <w:p>
-      <w:r>
-        <w:t>The response information contains all the information about all the paths from here to there. And it is a lot of data and can be controlled by a myriad of options. Refer to the Appendix for more detailed information on this interface.</w:t>
-      </w:r>
-    </w:p>
-    <w:p/>
-    <w:p/>
-    <w:p>
-      <w:r>
-        <w:br w:type="page"/>
-      </w:r>
-    </w:p>
-    <w:p>
-      <w:pPr>
-        <w:pStyle w:val="Heading2"/>
-      </w:pPr>
-      <w:r>
-        <w:lastRenderedPageBreak/>
-        <w:t xml:space="preserve">GIS Service Provider: </w:t>
-      </w:r>
-      <w:r>
-        <w:t>Esri’s ArcGIS</w:t>
-      </w:r>
-      <w:r>
-        <w:t xml:space="preserve"> Maps</w:t>
-      </w:r>
-    </w:p>
-    <w:p/>
-    <w:p>
-      <w:pPr>
-        <w:pStyle w:val="Heading3"/>
-      </w:pPr>
-      <w:proofErr w:type="spellStart"/>
-      <w:r>
-        <w:t>ArcGis</w:t>
-      </w:r>
-      <w:proofErr w:type="spellEnd"/>
-      <w:r>
-        <w:t xml:space="preserve"> Maps Account</w:t>
-      </w:r>
-    </w:p>
-    <w:p/>
-    <w:p>
-      <w:r>
-        <w:t xml:space="preserve">To get a key you need an ArcGIS developer account.  </w:t>
-      </w:r>
-      <w:hyperlink r:id="rId24" w:history="1">
-        <w:r>
-          <w:rPr>
-            <w:rStyle w:val="Hyperlink"/>
-          </w:rPr>
-          <w:t>FAQ | ArcGIS Developers</w:t>
-        </w:r>
-      </w:hyperlink>
-    </w:p>
-    <w:p>
-      <w:r>
-        <w:t>https://developers.arcGIS.com</w:t>
-      </w:r>
-    </w:p>
-    <w:p>
-      <w:r>
-        <w:t>Then login and go to Mapping APIs.</w:t>
-      </w:r>
-    </w:p>
-    <w:p>
-      <w:hyperlink r:id="rId25" w:history="1">
-        <w:r>
-          <w:rPr>
-            <w:rStyle w:val="Hyperlink"/>
-          </w:rPr>
-          <w:t>Create and manage an API key | Documentation | ArcGIS Developers</w:t>
-        </w:r>
-      </w:hyperlink>
-    </w:p>
-    <w:p/>
-    <w:p/>
-    <w:p/>
-    <w:p/>
-    <w:p/>
-    <w:p>
-      <w:r>
-        <w:br w:type="page"/>
-      </w:r>
-    </w:p>
-    <w:p/>
-    <w:p>
-      <w:pPr>
-        <w:pStyle w:val="Heading1"/>
-      </w:pPr>
-      <w:bookmarkStart w:id="9" w:name="_Toc161653592"/>
-      <w:r>
-        <w:t>The Simio Side</w:t>
-      </w:r>
-      <w:bookmarkEnd w:id="9"/>
-    </w:p>
-    <w:p/>
-    <w:p>
-      <w:r>
         <w:t xml:space="preserve"> </w:t>
       </w:r>
       <w:r>
         <w:t xml:space="preserve">Now </w:t>
       </w:r>
-      <w:r>
-        <w:t>we can</w:t>
-      </w:r>
+      <w:proofErr w:type="gramStart"/>
+      <w:r>
+        <w:t>lets</w:t>
+      </w:r>
+      <w:proofErr w:type="gramEnd"/>
       <w:r>
         <w:t xml:space="preserve"> talk about the Simio side of this equation. From the docs, we have these objects:</w:t>
       </w:r>
@@ -3738,7 +3309,7 @@
                     <pic:cNvPicPr/>
                   </pic:nvPicPr>
                   <pic:blipFill>
-                    <a:blip r:embed="rId26"/>
+                    <a:blip r:embed="rId23"/>
                     <a:stretch>
                       <a:fillRect/>
                     </a:stretch>
@@ -3789,20 +3360,11 @@
       </w:r>
       <w:proofErr w:type="spellStart"/>
       <w:r>
-        <w:t>SimioMap</w:t>
+        <w:t>SimioMapData.cs</w:t>
       </w:r>
       <w:proofErr w:type="spellEnd"/>
       <w:r>
-        <w:t>*</w:t>
-      </w:r>
-      <w:r>
-        <w:t>.cs file</w:t>
-      </w:r>
-      <w:r>
-        <w:t>s</w:t>
-      </w:r>
-      <w:r>
-        <w:t>.</w:t>
+        <w:t xml:space="preserve"> file.</w:t>
       </w:r>
     </w:p>
     <w:p>
@@ -3838,21 +3400,16 @@
       <w:pPr>
         <w:pStyle w:val="Heading3"/>
       </w:pPr>
-      <w:bookmarkStart w:id="10" w:name="_Toc161653593"/>
+      <w:bookmarkStart w:id="10" w:name="_Toc162329744"/>
       <w:r>
         <w:t>A Note on Coordinates</w:t>
       </w:r>
       <w:bookmarkEnd w:id="10"/>
     </w:p>
-    <w:p>
-      <w:r>
-        <w:t xml:space="preserve">Note that by convention </w:t>
-      </w:r>
-      <w:r>
-        <w:t>most humans would</w:t>
-      </w:r>
-      <w:r>
-        <w:t xml:space="preserve"> say </w:t>
+    <w:p/>
+    <w:p>
+      <w:r>
+        <w:t xml:space="preserve">Note that by convention we say </w:t>
       </w:r>
       <w:proofErr w:type="spellStart"/>
       <w:r>
@@ -3862,11 +3419,9 @@
       <w:r>
         <w:t xml:space="preserve"> instead of the reverse, however usually the longitude is thought of as the “x” axis.  Also remember that Simio is a 3D visualization model. As such, we are generally “looking down” on the X-Z coordinate space, where Z becomes more negative as it goes away from us. So </w:t>
       </w:r>
-      <w:proofErr w:type="gramStart"/>
-      <w:r>
-        <w:t>generally</w:t>
-      </w:r>
-      <w:proofErr w:type="gramEnd"/>
+      <w:r>
+        <w:t>generally,</w:t>
+      </w:r>
       <w:r>
         <w:t xml:space="preserve"> we are translating </w:t>
       </w:r>
@@ -3889,344 +3444,60 @@
     </w:p>
     <w:p>
       <w:r>
+        <w:t xml:space="preserve">Additionally, with geo-coordinates we are translating positions on a sphere to the Simio plane. For small distances and/or close to the equator the differences are minor. But larger distances and particularly </w:t>
+      </w:r>
+      <w:r>
+        <w:lastRenderedPageBreak/>
+        <w:t>when they extend into the high latitudes will not display correctly. In such cases you can modify the code and select a projection that is more suitable.</w:t>
+      </w:r>
+    </w:p>
+    <w:p/>
+    <w:p>
+      <w:pPr>
+        <w:pStyle w:val="Heading1"/>
+      </w:pPr>
+      <w:bookmarkStart w:id="11" w:name="_Toc162329745"/>
+      <w:r>
+        <w:t xml:space="preserve">Appendix </w:t>
+      </w:r>
+      <w:r>
+        <w:t>–</w:t>
+      </w:r>
+      <w:r>
         <w:t xml:space="preserve"> </w:t>
       </w:r>
-    </w:p>
-    <w:p>
-      <w:r>
-        <w:br w:type="page"/>
-      </w:r>
-    </w:p>
-    <w:p>
-      <w:pPr>
-        <w:pStyle w:val="Heading1"/>
-      </w:pPr>
-      <w:bookmarkStart w:id="11" w:name="_Toc161653594"/>
-      <w:r>
-        <w:lastRenderedPageBreak/>
-        <w:t>Using Files</w:t>
+      <w:r>
+        <w:t>References</w:t>
       </w:r>
       <w:bookmarkEnd w:id="11"/>
-      <w:r>
-        <w:t xml:space="preserve"> </w:t>
-      </w:r>
     </w:p>
     <w:p/>
     <w:p>
-      <w:r>
-        <w:t>The tabs for testing Map Providers are examples to show how to query a Map Provider to get routes and then how to transform that data into a Simio facility.</w:t>
-      </w:r>
-    </w:p>
-    <w:p>
-      <w:r>
-        <w:t>In practice you would want the location data to be stored in files so that you would not have to query the Map Providers each time.</w:t>
-      </w:r>
-    </w:p>
-    <w:p>
-      <w:r>
-        <w:t>This feature is demonstrated in the Add-In’s “Use Address File” tab.</w:t>
-      </w:r>
-    </w:p>
-    <w:p>
-      <w:r>
-        <w:t xml:space="preserve">This </w:t>
-      </w:r>
-      <w:proofErr w:type="gramStart"/>
-      <w:r>
-        <w:t>show</w:t>
-      </w:r>
-      <w:proofErr w:type="gramEnd"/>
-      <w:r>
-        <w:t xml:space="preserve"> only one of an infinite number of ways that this can be done and is provided as reference material only. In other words, do not simply take this and place it into a production system; understand it, modify it, and make it your own.</w:t>
-      </w:r>
-    </w:p>
-    <w:p>
-      <w:r>
-        <w:t>The sample files described below are in the GitHub location under the Data folder.</w:t>
-      </w:r>
-    </w:p>
-    <w:p>
       <w:pPr>
         <w:pStyle w:val="Heading2"/>
       </w:pPr>
-      <w:bookmarkStart w:id="12" w:name="_Toc161653595"/>
-      <w:r>
-        <w:t>Scenario</w:t>
+      <w:bookmarkStart w:id="12" w:name="_Toc162329746"/>
+      <w:r>
+        <w:t>Bing Maps (</w:t>
+      </w:r>
+      <w:proofErr w:type="spellStart"/>
+      <w:r>
+        <w:t>VirtualEarth</w:t>
+      </w:r>
+      <w:proofErr w:type="spellEnd"/>
+      <w:r>
+        <w:t>) References</w:t>
       </w:r>
       <w:bookmarkEnd w:id="12"/>
     </w:p>
     <w:p/>
     <w:p>
       <w:r>
-        <w:t>Our scenario is this:</w:t>
-      </w:r>
-    </w:p>
-    <w:p>
-      <w:r>
-        <w:t>We have been provided with a delimited text file that has two addresses: the origin and the destination, and it contains 100 such pairings.</w:t>
-      </w:r>
-    </w:p>
-    <w:p>
-      <w:r>
-        <w:t>We want to get our map provider to provide routes for each of these pairings and then store all this information in a single file with JSON format.</w:t>
-      </w:r>
-    </w:p>
-    <w:p>
-      <w:r>
-        <w:t>Once this is done, we can read the route data and produce a Simio facility view without bothering the Map Provider.</w:t>
-      </w:r>
-      <w:r>
-        <w:t xml:space="preserve"> The major reason for not wanting to re-query the Map Provider is simply a time and money issue.</w:t>
-      </w:r>
-    </w:p>
-    <w:p/>
-    <w:p>
-      <w:r>
-        <w:t xml:space="preserve">The </w:t>
-      </w:r>
-      <w:r>
-        <w:t>Data</w:t>
-      </w:r>
-      <w:r>
-        <w:t>:</w:t>
-      </w:r>
-    </w:p>
-    <w:p>
-      <w:r>
-        <w:t xml:space="preserve">Note: the sample data used here is from the Data </w:t>
-      </w:r>
-      <w:r>
-        <w:t xml:space="preserve">folder in our GitHub repository. The CSV file was created from addresses provided by </w:t>
-      </w:r>
-      <w:proofErr w:type="spellStart"/>
-      <w:r>
-        <w:t>HeroicEric</w:t>
-      </w:r>
-      <w:proofErr w:type="spellEnd"/>
-      <w:r>
-        <w:t xml:space="preserve"> and then randomly paired using the Tools tab of our </w:t>
-      </w:r>
-      <w:proofErr w:type="spellStart"/>
-      <w:r>
-        <w:t>GisAddin</w:t>
-      </w:r>
-      <w:proofErr w:type="spellEnd"/>
-      <w:r>
-        <w:t xml:space="preserve"> form.</w:t>
-      </w:r>
-    </w:p>
-    <w:p>
-      <w:r>
-        <w:t xml:space="preserve">The source </w:t>
-      </w:r>
-      <w:r>
-        <w:t xml:space="preserve">data </w:t>
-      </w:r>
-      <w:r>
-        <w:t xml:space="preserve">of the address pairs is the SamplePairData.csv file. CSV is a convention for delimited files and stands for “Comma Separated Values”, but often – and such is the case here – the delimiter is not a comma. We are using a tab for our delimiter since our address </w:t>
-      </w:r>
-      <w:proofErr w:type="gramStart"/>
-      <w:r>
-        <w:t>contain</w:t>
-      </w:r>
-      <w:proofErr w:type="gramEnd"/>
-      <w:r>
-        <w:t xml:space="preserve"> commas. Here is a view of the beginning of the file:</w:t>
-      </w:r>
-    </w:p>
-    <w:p>
-      <w:r>
-        <w:rPr>
-          <w:noProof/>
-        </w:rPr>
-        <w:lastRenderedPageBreak/>
-        <w:drawing>
-          <wp:inline distT="0" distB="0" distL="0" distR="0" wp14:anchorId="547AF677" wp14:editId="07ED19F8">
-            <wp:extent cx="5943600" cy="1748790"/>
-            <wp:effectExtent l="0" t="0" r="0" b="3810"/>
-            <wp:docPr id="22" name="Picture 22" descr="A close up of a piece of paper&#10;&#10;Description automatically generated"/>
-            <wp:cNvGraphicFramePr>
-              <a:graphicFrameLocks xmlns:a="http://schemas.openxmlformats.org/drawingml/2006/main" noChangeAspect="1"/>
-            </wp:cNvGraphicFramePr>
-            <a:graphic xmlns:a="http://schemas.openxmlformats.org/drawingml/2006/main">
-              <a:graphicData uri="http://schemas.openxmlformats.org/drawingml/2006/picture">
-                <pic:pic xmlns:pic="http://schemas.openxmlformats.org/drawingml/2006/picture">
-                  <pic:nvPicPr>
-                    <pic:cNvPr id="22" name="Picture 22" descr="A close up of a piece of paper&#10;&#10;Description automatically generated"/>
-                    <pic:cNvPicPr/>
-                  </pic:nvPicPr>
-                  <pic:blipFill>
-                    <a:blip r:embed="rId27"/>
-                    <a:stretch>
-                      <a:fillRect/>
-                    </a:stretch>
-                  </pic:blipFill>
-                  <pic:spPr>
-                    <a:xfrm>
-                      <a:off x="0" y="0"/>
-                      <a:ext cx="5943600" cy="1748790"/>
-                    </a:xfrm>
-                    <a:prstGeom prst="rect">
-                      <a:avLst/>
-                    </a:prstGeom>
-                  </pic:spPr>
-                </pic:pic>
-              </a:graphicData>
-            </a:graphic>
-          </wp:inline>
-        </w:drawing>
-      </w:r>
-    </w:p>
-    <w:p>
-      <w:r>
-        <w:t xml:space="preserve">… and </w:t>
-      </w:r>
-      <w:r>
-        <w:t>of course,</w:t>
-      </w:r>
-      <w:r>
-        <w:t xml:space="preserve"> the tab is </w:t>
-      </w:r>
-      <w:r>
-        <w:t>not shown.</w:t>
-      </w:r>
-    </w:p>
-    <w:p>
-      <w:r>
-        <w:t xml:space="preserve">When the “Query and Save Routes” button is pressed, a call to the Map Provider is made for each line. This results in a series of segments with latitude and longitude being provided. This information is stored in a </w:t>
-      </w:r>
-      <w:proofErr w:type="spellStart"/>
-      <w:r>
-        <w:t>MapRoute</w:t>
-      </w:r>
-      <w:proofErr w:type="spellEnd"/>
-      <w:r>
-        <w:t xml:space="preserve"> object, with all these routes being stored in a parent </w:t>
-      </w:r>
-      <w:proofErr w:type="spellStart"/>
-      <w:r>
-        <w:t>MapRoutes</w:t>
-      </w:r>
-      <w:proofErr w:type="spellEnd"/>
-      <w:r>
-        <w:t xml:space="preserve"> object.</w:t>
-      </w:r>
-    </w:p>
-    <w:p>
-      <w:r>
-        <w:t xml:space="preserve">It is a great convenience that C# and .NET enable us to save this large complex object to a JSON file in a single call. An added benefit (for humans) is that it is stored in a text file and therefore easily readable. Here is the </w:t>
-      </w:r>
-      <w:r>
-        <w:t>portion</w:t>
-      </w:r>
-      <w:r>
-        <w:t xml:space="preserve"> of that file:</w:t>
-      </w:r>
-    </w:p>
-    <w:p>
-      <w:r>
-        <w:rPr>
-          <w:noProof/>
-        </w:rPr>
-        <w:lastRenderedPageBreak/>
-        <w:drawing>
-          <wp:inline distT="0" distB="0" distL="0" distR="0" wp14:anchorId="2E988EDF" wp14:editId="35D7BB26">
-            <wp:extent cx="5943600" cy="5527040"/>
-            <wp:effectExtent l="0" t="0" r="0" b="0"/>
-            <wp:docPr id="23" name="Picture 23" descr="A screenshot of a cell phone&#10;&#10;Description automatically generated"/>
-            <wp:cNvGraphicFramePr>
-              <a:graphicFrameLocks xmlns:a="http://schemas.openxmlformats.org/drawingml/2006/main" noChangeAspect="1"/>
-            </wp:cNvGraphicFramePr>
-            <a:graphic xmlns:a="http://schemas.openxmlformats.org/drawingml/2006/main">
-              <a:graphicData uri="http://schemas.openxmlformats.org/drawingml/2006/picture">
-                <pic:pic xmlns:pic="http://schemas.openxmlformats.org/drawingml/2006/picture">
-                  <pic:nvPicPr>
-                    <pic:cNvPr id="23" name="Picture 23" descr="A screenshot of a cell phone&#10;&#10;Description automatically generated"/>
-                    <pic:cNvPicPr/>
-                  </pic:nvPicPr>
-                  <pic:blipFill>
-                    <a:blip r:embed="rId28"/>
-                    <a:stretch>
-                      <a:fillRect/>
-                    </a:stretch>
-                  </pic:blipFill>
-                  <pic:spPr>
-                    <a:xfrm>
-                      <a:off x="0" y="0"/>
-                      <a:ext cx="5943600" cy="5527040"/>
-                    </a:xfrm>
-                    <a:prstGeom prst="rect">
-                      <a:avLst/>
-                    </a:prstGeom>
-                  </pic:spPr>
-                </pic:pic>
-              </a:graphicData>
-            </a:graphic>
-          </wp:inline>
-        </w:drawing>
-      </w:r>
-    </w:p>
-    <w:p>
-      <w:r>
-        <w:t xml:space="preserve">As can be seen, the file can be quite large </w:t>
-      </w:r>
-      <w:r>
-        <w:t>since</w:t>
-      </w:r>
-      <w:r>
-        <w:t xml:space="preserve"> all data is stored </w:t>
-      </w:r>
-      <w:proofErr w:type="gramStart"/>
-      <w:r>
-        <w:t>for</w:t>
-      </w:r>
-      <w:proofErr w:type="gramEnd"/>
-      <w:r>
-        <w:t xml:space="preserve"> all legs of the route. Note also that ancillary data from the Map Providers, such as Duration and Distance can be stored, but that the nature and format of this data would depend upon the Map Provider. For example, Bing stores doubles for this data, while Google stores integers.</w:t>
-      </w:r>
-    </w:p>
-    <w:p/>
-    <w:p/>
-    <w:p/>
-    <w:p>
-      <w:pPr>
-        <w:pStyle w:val="Heading1"/>
-      </w:pPr>
-      <w:r>
-        <w:br w:type="page"/>
-      </w:r>
-    </w:p>
-    <w:p/>
-    <w:p/>
-    <w:p>
-      <w:pPr>
-        <w:pStyle w:val="Heading1"/>
-      </w:pPr>
-      <w:bookmarkStart w:id="13" w:name="_Toc161653596"/>
-      <w:r>
-        <w:t xml:space="preserve">Appendix: </w:t>
-      </w:r>
-      <w:r>
-        <w:t>Bing Maps (</w:t>
-      </w:r>
-      <w:proofErr w:type="spellStart"/>
-      <w:r>
-        <w:t>VirtualEarth</w:t>
-      </w:r>
-      <w:proofErr w:type="spellEnd"/>
-      <w:r>
-        <w:t>) References</w:t>
-      </w:r>
-      <w:bookmarkEnd w:id="13"/>
-    </w:p>
-    <w:p/>
-    <w:p>
-      <w:r>
         <w:t>Using the REST Services with .NET</w:t>
       </w:r>
     </w:p>
     <w:p>
-      <w:hyperlink r:id="rId29" w:history="1">
+      <w:hyperlink r:id="rId24" w:history="1">
         <w:r>
           <w:rPr>
             <w:rStyle w:val="Hyperlink"/>
@@ -4237,15 +3508,7 @@
     </w:p>
     <w:p>
       <w:r>
-        <w:t xml:space="preserve">Microsoft has produced an </w:t>
-      </w:r>
-      <w:proofErr w:type="gramStart"/>
-      <w:r>
-        <w:t>Open Source</w:t>
-      </w:r>
-      <w:proofErr w:type="gramEnd"/>
-      <w:r>
-        <w:t xml:space="preserve"> project that </w:t>
+        <w:t xml:space="preserve">Microsoft has produced an Open Source project that </w:t>
       </w:r>
       <w:r>
         <w:t xml:space="preserve">incorporates ‘best practices’ for using their API and maintains it on GitHub as </w:t>
@@ -4260,7 +3523,7 @@
       </w:r>
     </w:p>
     <w:p>
-      <w:hyperlink r:id="rId30" w:history="1">
+      <w:hyperlink r:id="rId25" w:history="1">
         <w:r>
           <w:rPr>
             <w:rStyle w:val="Hyperlink"/>
@@ -4318,7 +3581,7 @@
                     <pic:cNvPicPr/>
                   </pic:nvPicPr>
                   <pic:blipFill>
-                    <a:blip r:embed="rId31"/>
+                    <a:blip r:embed="rId26"/>
                     <a:stretch>
                       <a:fillRect/>
                     </a:stretch>
@@ -4349,7 +3612,7 @@
       <w:pPr>
         <w:pStyle w:val="Heading3"/>
       </w:pPr>
-      <w:bookmarkStart w:id="14" w:name="_Toc161653597"/>
+      <w:bookmarkStart w:id="13" w:name="_Toc162329747"/>
       <w:proofErr w:type="spellStart"/>
       <w:r>
         <w:t>BingMapsREST</w:t>
@@ -4361,20 +3624,12 @@
       <w:r>
         <w:t xml:space="preserve"> Samples</w:t>
       </w:r>
-      <w:bookmarkEnd w:id="14"/>
+      <w:bookmarkEnd w:id="13"/>
     </w:p>
     <w:p/>
     <w:p>
       <w:r>
-        <w:t xml:space="preserve">There are two sample projects </w:t>
-      </w:r>
-      <w:proofErr w:type="gramStart"/>
-      <w:r>
-        <w:t>provided;</w:t>
-      </w:r>
-      <w:proofErr w:type="gramEnd"/>
-      <w:r>
-        <w:t xml:space="preserve"> Console and WPF. The WPF is much more </w:t>
+        <w:t xml:space="preserve">There are two sample projects provided; Console and WPF. The WPF is much more </w:t>
       </w:r>
       <w:proofErr w:type="gramStart"/>
       <w:r>
@@ -4423,7 +3678,7 @@
                     <pic:cNvPicPr/>
                   </pic:nvPicPr>
                   <pic:blipFill>
-                    <a:blip r:embed="rId32"/>
+                    <a:blip r:embed="rId27"/>
                     <a:stretch>
                       <a:fillRect/>
                     </a:stretch>
@@ -4483,7 +3738,7 @@
                     <pic:cNvPicPr/>
                   </pic:nvPicPr>
                   <pic:blipFill>
-                    <a:blip r:embed="rId33"/>
+                    <a:blip r:embed="rId28"/>
                     <a:stretch>
                       <a:fillRect/>
                     </a:stretch>
@@ -4558,7 +3813,7 @@
                     <pic:cNvPicPr/>
                   </pic:nvPicPr>
                   <pic:blipFill>
-                    <a:blip r:embed="rId34"/>
+                    <a:blip r:embed="rId29"/>
                     <a:stretch>
                       <a:fillRect/>
                     </a:stretch>
@@ -4607,7 +3862,7 @@
       </w:r>
     </w:p>
     <w:p>
-      <w:hyperlink r:id="rId35" w:history="1">
+      <w:hyperlink r:id="rId30" w:history="1">
         <w:r>
           <w:rPr>
             <w:rStyle w:val="Hyperlink"/>
@@ -4623,7 +3878,7 @@
       </w:r>
     </w:p>
     <w:p>
-      <w:hyperlink r:id="rId36" w:history="1">
+      <w:hyperlink r:id="rId31" w:history="1">
         <w:r>
           <w:rPr>
             <w:rStyle w:val="Hyperlink"/>
@@ -4644,7 +3899,7 @@
       </w:r>
     </w:p>
     <w:p>
-      <w:hyperlink r:id="rId37" w:history="1">
+      <w:hyperlink r:id="rId32" w:history="1">
         <w:r>
           <w:rPr>
             <w:rStyle w:val="Hyperlink"/>
@@ -4663,7 +3918,7 @@
       </w:r>
     </w:p>
     <w:p>
-      <w:hyperlink r:id="rId38" w:history="1">
+      <w:hyperlink r:id="rId33" w:history="1">
         <w:r>
           <w:rPr>
             <w:rStyle w:val="Hyperlink"/>
@@ -4674,255 +3929,9 @@
     </w:p>
     <w:p/>
     <w:p/>
-    <w:p>
-      <w:r>
-        <w:br w:type="page"/>
-      </w:r>
-    </w:p>
-    <w:p>
-      <w:pPr>
-        <w:pStyle w:val="Heading1"/>
-      </w:pPr>
-      <w:bookmarkStart w:id="15" w:name="_Toc161653598"/>
-      <w:r>
-        <w:lastRenderedPageBreak/>
-        <w:t>Appendix – Google Maps</w:t>
-      </w:r>
-      <w:bookmarkEnd w:id="15"/>
-    </w:p>
-    <w:p/>
-    <w:p>
-      <w:r>
-        <w:t>The Google API is used. To use the API, you must have an API key, and to get the API key you must:</w:t>
-      </w:r>
-    </w:p>
-    <w:p/>
-    <w:p>
-      <w:r>
-        <w:t xml:space="preserve">(from </w:t>
-      </w:r>
-      <w:hyperlink r:id="rId39" w:history="1">
-        <w:r>
-          <w:rPr>
-            <w:rStyle w:val="Hyperlink"/>
-          </w:rPr>
-          <w:t>https://developers.google.com/maps/documentation/javascript/get-api-key</w:t>
-        </w:r>
-      </w:hyperlink>
-      <w:r>
-        <w:t>)</w:t>
-      </w:r>
-    </w:p>
-    <w:p>
-      <w:r>
-        <w:t>You must have at least one API key associated with your project.</w:t>
-      </w:r>
-    </w:p>
-    <w:p>
-      <w:r>
-        <w:t>To get an API key:</w:t>
-      </w:r>
-    </w:p>
-    <w:p>
-      <w:r>
-        <w:t xml:space="preserve">Go to the </w:t>
-      </w:r>
-      <w:hyperlink r:id="rId40" w:tgtFrame="_blank" w:history="1">
-        <w:r>
-          <w:rPr>
-            <w:rStyle w:val="Hyperlink"/>
-            <w:rFonts w:ascii="Roboto" w:hAnsi="Roboto"/>
-            <w:color w:val="1A73E8"/>
-          </w:rPr>
-          <w:t>Google Cloud Platform Console</w:t>
-        </w:r>
-      </w:hyperlink>
-      <w:r>
-        <w:t xml:space="preserve">. </w:t>
-      </w:r>
-    </w:p>
-    <w:p>
-      <w:r>
-        <w:t xml:space="preserve">Click the project drop-down and select or create the project for which you want to add an API key. </w:t>
-      </w:r>
-    </w:p>
-    <w:p>
-      <w:r>
-        <w:t xml:space="preserve">Click the menu button </w:t>
-      </w:r>
-      <w:r>
-        <w:rPr>
-          <w:noProof/>
-        </w:rPr>
-        <w:drawing>
-          <wp:inline distT="0" distB="0" distL="0" distR="0" wp14:anchorId="65C270A2" wp14:editId="28B73B55">
-            <wp:extent cx="390525" cy="276225"/>
-            <wp:effectExtent l="0" t="0" r="9525" b="9525"/>
-            <wp:docPr id="21" name="Picture 21" descr="A picture containing drawing&#10;&#10;Description automatically generated"/>
-            <wp:cNvGraphicFramePr>
-              <a:graphicFrameLocks xmlns:a="http://schemas.openxmlformats.org/drawingml/2006/main" noChangeAspect="1"/>
-            </wp:cNvGraphicFramePr>
-            <a:graphic xmlns:a="http://schemas.openxmlformats.org/drawingml/2006/main">
-              <a:graphicData uri="http://schemas.openxmlformats.org/drawingml/2006/picture">
-                <pic:pic xmlns:pic="http://schemas.openxmlformats.org/drawingml/2006/picture">
-                  <pic:nvPicPr>
-                    <pic:cNvPr id="21" name="Picture 21" descr="A picture containing drawing&#10;&#10;Description automatically generated"/>
-                    <pic:cNvPicPr>
-                      <a:picLocks noChangeAspect="1" noChangeArrowheads="1"/>
-                    </pic:cNvPicPr>
-                  </pic:nvPicPr>
-                  <pic:blipFill>
-                    <a:blip r:embed="rId41" cstate="print">
-                      <a:extLst>
-                        <a:ext uri="{28A0092B-C50C-407E-A947-70E740481C1C}">
-                          <a14:useLocalDpi xmlns:a14="http://schemas.microsoft.com/office/drawing/2010/main" val="0"/>
-                        </a:ext>
-                      </a:extLst>
-                    </a:blip>
-                    <a:srcRect/>
-                    <a:stretch>
-                      <a:fillRect/>
-                    </a:stretch>
-                  </pic:blipFill>
-                  <pic:spPr bwMode="auto">
-                    <a:xfrm>
-                      <a:off x="0" y="0"/>
-                      <a:ext cx="390525" cy="276225"/>
-                    </a:xfrm>
-                    <a:prstGeom prst="rect">
-                      <a:avLst/>
-                    </a:prstGeom>
-                    <a:noFill/>
-                    <a:ln>
-                      <a:noFill/>
-                    </a:ln>
-                  </pic:spPr>
-                </pic:pic>
-              </a:graphicData>
-            </a:graphic>
-          </wp:inline>
-        </w:drawing>
-      </w:r>
-      <w:r>
-        <w:t xml:space="preserve">and select </w:t>
-      </w:r>
-      <w:r>
-        <w:rPr>
-          <w:rStyle w:val="Strong"/>
-          <w:rFonts w:ascii="Roboto" w:hAnsi="Roboto"/>
-          <w:color w:val="202124"/>
-        </w:rPr>
-        <w:t>APIs &amp; Services &gt; Credentials</w:t>
-      </w:r>
-      <w:r>
-        <w:t xml:space="preserve">. </w:t>
-      </w:r>
-    </w:p>
-    <w:p>
-      <w:r>
-        <w:t xml:space="preserve">On the </w:t>
-      </w:r>
-      <w:r>
-        <w:rPr>
-          <w:rStyle w:val="Strong"/>
-          <w:rFonts w:ascii="Roboto" w:hAnsi="Roboto"/>
-          <w:color w:val="202124"/>
-        </w:rPr>
-        <w:t>Credentials</w:t>
-      </w:r>
-      <w:r>
-        <w:t xml:space="preserve"> page, click </w:t>
-      </w:r>
-      <w:r>
-        <w:rPr>
-          <w:rStyle w:val="Strong"/>
-          <w:rFonts w:ascii="Roboto" w:hAnsi="Roboto"/>
-          <w:color w:val="202124"/>
-        </w:rPr>
-        <w:t>Create credentials &gt; API key</w:t>
-      </w:r>
-      <w:r>
-        <w:t xml:space="preserve">. </w:t>
-      </w:r>
-      <w:r>
-        <w:br/>
-        <w:t xml:space="preserve">The </w:t>
-      </w:r>
-      <w:r>
-        <w:rPr>
-          <w:rStyle w:val="Strong"/>
-          <w:rFonts w:ascii="Roboto" w:hAnsi="Roboto"/>
-          <w:color w:val="202124"/>
-        </w:rPr>
-        <w:t>API key created</w:t>
-      </w:r>
-      <w:r>
-        <w:t xml:space="preserve"> dialog displays your newly created API key. </w:t>
-      </w:r>
-    </w:p>
-    <w:p>
-      <w:r>
-        <w:t xml:space="preserve">Click </w:t>
-      </w:r>
-      <w:r>
-        <w:rPr>
-          <w:b/>
-          <w:bCs/>
-        </w:rPr>
-        <w:t>Close.</w:t>
-      </w:r>
-      <w:r>
-        <w:t xml:space="preserve"> </w:t>
-      </w:r>
-      <w:r>
-        <w:br/>
-        <w:t xml:space="preserve">The new API key is listed on the </w:t>
-      </w:r>
-      <w:r>
-        <w:rPr>
-          <w:b/>
-          <w:bCs/>
-        </w:rPr>
-        <w:t>Credentials</w:t>
-      </w:r>
-      <w:r>
-        <w:t xml:space="preserve"> page under </w:t>
-      </w:r>
-      <w:r>
-        <w:rPr>
-          <w:b/>
-          <w:bCs/>
-        </w:rPr>
-        <w:t>API keys</w:t>
-      </w:r>
-      <w:r>
-        <w:t xml:space="preserve">. </w:t>
-      </w:r>
-      <w:r>
-        <w:br/>
-        <w:t xml:space="preserve">(Remember to </w:t>
-      </w:r>
-      <w:hyperlink r:id="rId42" w:anchor="restrict_key" w:history="1">
-        <w:r>
-          <w:rPr>
-            <w:rStyle w:val="Hyperlink"/>
-            <w:rFonts w:ascii="Roboto" w:hAnsi="Roboto"/>
-            <w:color w:val="1A73E8"/>
-          </w:rPr>
-          <w:t>restrict the API key</w:t>
-        </w:r>
-      </w:hyperlink>
-      <w:r>
-        <w:t xml:space="preserve"> before using it in production.) </w:t>
-      </w:r>
-    </w:p>
-    <w:p/>
-    <w:p/>
-    <w:p/>
-    <w:p/>
     <w:p/>
     <w:sectPr>
-      <w:headerReference w:type="default" r:id="rId43"/>
+      <w:headerReference w:type="default" r:id="rId34"/>
       <w:pgSz w:w="12240" w:h="15840"/>
       <w:pgMar w:top="1440" w:right="1440" w:bottom="1440" w:left="1440" w:header="720" w:footer="720" w:gutter="0"/>
       <w:cols w:space="720"/>
@@ -5123,116 +4132,116 @@
 <file path=word/numbering.xml><?xml version="1.0" encoding="utf-8"?>
 <w:numbering xmlns:wpc="http://schemas.microsoft.com/office/word/2010/wordprocessingCanvas" xmlns:cx="http://schemas.microsoft.com/office/drawing/2014/chartex" xmlns:cx1="http://schemas.microsoft.com/office/drawing/2015/9/8/chartex" xmlns:cx2="http://schemas.microsoft.com/office/drawing/2015/10/21/chartex" xmlns:cx3="http://schemas.microsoft.com/office/drawing/2016/5/9/chartex" xmlns:cx4="http://schemas.microsoft.com/office/drawing/2016/5/10/chartex" xmlns:cx5="http://schemas.microsoft.com/office/drawing/2016/5/11/chartex" xmlns:cx6="http://schemas.microsoft.com/office/drawing/2016/5/12/chartex" xmlns:cx7="http://schemas.microsoft.com/office/drawing/2016/5/13/chartex" xmlns:cx8="http://schemas.microsoft.com/office/drawing/2016/5/14/chartex" xmlns:mc="http://schemas.openxmlformats.org/markup-compatibility/2006" xmlns:aink="http://schemas.microsoft.com/office/drawing/2016/ink" xmlns:am3d="http://schemas.microsoft.com/office/drawing/2017/model3d" xmlns:o="urn:schemas-microsoft-com:office:office" xmlns:oel="http://schemas.microsoft.com/office/2019/extlst" xmlns:r="http://schemas.openxmlformats.org/officeDocument/2006/relationships" xmlns:m="http://schemas.openxmlformats.org/officeDocument/2006/math" xmlns:v="urn:schemas-microsoft-com:vml" xmlns:wp14="http://schemas.microsoft.com/office/word/2010/wordprocessingDrawing" xmlns:wp="http://schemas.openxmlformats.org/drawingml/2006/wordprocessingDrawing" xmlns:w10="urn:schemas-microsoft-com:office:word" xmlns:w="http://schemas.openxmlformats.org/wordprocessingml/2006/main" xmlns:w14="http://schemas.microsoft.com/office/word/2010/wordml" xmlns:w15="http://schemas.microsoft.com/office/word/2012/wordml" xmlns:w16cex="http://schemas.microsoft.com/office/word/2018/wordml/cex" xmlns:w16cid="http://schemas.microsoft.com/office/word/2016/wordml/cid" xmlns:w16="http://schemas.microsoft.com/office/word/2018/wordml" xmlns:w16sdtdh="http://schemas.microsoft.com/office/word/2020/wordml/sdtdatahash" xmlns:w16se="http://schemas.microsoft.com/office/word/2015/wordml/symex" xmlns:wpg="http://schemas.microsoft.com/office/word/2010/wordprocessingGroup" xmlns:wpi="http://schemas.microsoft.com/office/word/2010/wordprocessingInk" xmlns:wne="http://schemas.microsoft.com/office/word/2006/wordml" xmlns:wps="http://schemas.microsoft.com/office/word/2010/wordprocessingShape" mc:Ignorable="w14 w15 w16se w16cid w16 w16cex w16sdtdh wp14">
   <w:abstractNum w:abstractNumId="0" w15:restartNumberingAfterBreak="0">
-    <w:nsid w:val="095E1584"/>
-    <w:multiLevelType w:val="multilevel"/>
-    <w:tmpl w:val="2EB666FA"/>
-    <w:lvl w:ilvl="0">
-      <w:start w:val="1"/>
-      <w:numFmt w:val="decimal"/>
-      <w:lvlText w:val="%1."/>
-      <w:lvlJc w:val="left"/>
-      <w:pPr>
-        <w:tabs>
-          <w:tab w:val="num" w:pos="720"/>
-        </w:tabs>
+    <w:nsid w:val="0D9E2698"/>
+    <w:multiLevelType w:val="hybridMultilevel"/>
+    <w:tmpl w:val="AEFEF898"/>
+    <w:lvl w:ilvl="0" w:tplc="2012D12A">
+      <w:start w:val="26"/>
+      <w:numFmt w:val="bullet"/>
+      <w:lvlText w:val=""/>
+      <w:lvlJc w:val="left"/>
+      <w:pPr>
         <w:ind w:left="720" w:hanging="360"/>
       </w:pPr>
-    </w:lvl>
-    <w:lvl w:ilvl="1" w:tentative="1">
-      <w:start w:val="1"/>
-      <w:numFmt w:val="decimal"/>
-      <w:lvlText w:val="%2."/>
-      <w:lvlJc w:val="left"/>
-      <w:pPr>
-        <w:tabs>
-          <w:tab w:val="num" w:pos="1440"/>
-        </w:tabs>
+      <w:rPr>
+        <w:rFonts w:ascii="Symbol" w:eastAsiaTheme="minorHAnsi" w:hAnsi="Symbol" w:cstheme="minorBidi" w:hint="default"/>
+      </w:rPr>
+    </w:lvl>
+    <w:lvl w:ilvl="1" w:tplc="04090003" w:tentative="1">
+      <w:start w:val="1"/>
+      <w:numFmt w:val="bullet"/>
+      <w:lvlText w:val="o"/>
+      <w:lvlJc w:val="left"/>
+      <w:pPr>
         <w:ind w:left="1440" w:hanging="360"/>
       </w:pPr>
-    </w:lvl>
-    <w:lvl w:ilvl="2" w:tentative="1">
-      <w:start w:val="1"/>
-      <w:numFmt w:val="decimal"/>
-      <w:lvlText w:val="%3."/>
-      <w:lvlJc w:val="left"/>
-      <w:pPr>
-        <w:tabs>
-          <w:tab w:val="num" w:pos="2160"/>
-        </w:tabs>
+      <w:rPr>
+        <w:rFonts w:ascii="Courier New" w:hAnsi="Courier New" w:cs="Courier New" w:hint="default"/>
+      </w:rPr>
+    </w:lvl>
+    <w:lvl w:ilvl="2" w:tplc="04090005" w:tentative="1">
+      <w:start w:val="1"/>
+      <w:numFmt w:val="bullet"/>
+      <w:lvlText w:val=""/>
+      <w:lvlJc w:val="left"/>
+      <w:pPr>
         <w:ind w:left="2160" w:hanging="360"/>
       </w:pPr>
-    </w:lvl>
-    <w:lvl w:ilvl="3" w:tentative="1">
-      <w:start w:val="1"/>
-      <w:numFmt w:val="decimal"/>
-      <w:lvlText w:val="%4."/>
-      <w:lvlJc w:val="left"/>
-      <w:pPr>
-        <w:tabs>
-          <w:tab w:val="num" w:pos="2880"/>
-        </w:tabs>
+      <w:rPr>
+        <w:rFonts w:ascii="Wingdings" w:hAnsi="Wingdings" w:hint="default"/>
+      </w:rPr>
+    </w:lvl>
+    <w:lvl w:ilvl="3" w:tplc="04090001" w:tentative="1">
+      <w:start w:val="1"/>
+      <w:numFmt w:val="bullet"/>
+      <w:lvlText w:val=""/>
+      <w:lvlJc w:val="left"/>
+      <w:pPr>
         <w:ind w:left="2880" w:hanging="360"/>
       </w:pPr>
-    </w:lvl>
-    <w:lvl w:ilvl="4" w:tentative="1">
-      <w:start w:val="1"/>
-      <w:numFmt w:val="decimal"/>
-      <w:lvlText w:val="%5."/>
-      <w:lvlJc w:val="left"/>
-      <w:pPr>
-        <w:tabs>
-          <w:tab w:val="num" w:pos="3600"/>
-        </w:tabs>
+      <w:rPr>
+        <w:rFonts w:ascii="Symbol" w:hAnsi="Symbol" w:hint="default"/>
+      </w:rPr>
+    </w:lvl>
+    <w:lvl w:ilvl="4" w:tplc="04090003" w:tentative="1">
+      <w:start w:val="1"/>
+      <w:numFmt w:val="bullet"/>
+      <w:lvlText w:val="o"/>
+      <w:lvlJc w:val="left"/>
+      <w:pPr>
         <w:ind w:left="3600" w:hanging="360"/>
       </w:pPr>
-    </w:lvl>
-    <w:lvl w:ilvl="5" w:tentative="1">
-      <w:start w:val="1"/>
-      <w:numFmt w:val="decimal"/>
-      <w:lvlText w:val="%6."/>
-      <w:lvlJc w:val="left"/>
-      <w:pPr>
-        <w:tabs>
-          <w:tab w:val="num" w:pos="4320"/>
-        </w:tabs>
+      <w:rPr>
+        <w:rFonts w:ascii="Courier New" w:hAnsi="Courier New" w:cs="Courier New" w:hint="default"/>
+      </w:rPr>
+    </w:lvl>
+    <w:lvl w:ilvl="5" w:tplc="04090005" w:tentative="1">
+      <w:start w:val="1"/>
+      <w:numFmt w:val="bullet"/>
+      <w:lvlText w:val=""/>
+      <w:lvlJc w:val="left"/>
+      <w:pPr>
         <w:ind w:left="4320" w:hanging="360"/>
       </w:pPr>
-    </w:lvl>
-    <w:lvl w:ilvl="6" w:tentative="1">
-      <w:start w:val="1"/>
-      <w:numFmt w:val="decimal"/>
-      <w:lvlText w:val="%7."/>
-      <w:lvlJc w:val="left"/>
-      <w:pPr>
-        <w:tabs>
-          <w:tab w:val="num" w:pos="5040"/>
-        </w:tabs>
+      <w:rPr>
+        <w:rFonts w:ascii="Wingdings" w:hAnsi="Wingdings" w:hint="default"/>
+      </w:rPr>
+    </w:lvl>
+    <w:lvl w:ilvl="6" w:tplc="04090001" w:tentative="1">
+      <w:start w:val="1"/>
+      <w:numFmt w:val="bullet"/>
+      <w:lvlText w:val=""/>
+      <w:lvlJc w:val="left"/>
+      <w:pPr>
         <w:ind w:left="5040" w:hanging="360"/>
       </w:pPr>
-    </w:lvl>
-    <w:lvl w:ilvl="7" w:tentative="1">
-      <w:start w:val="1"/>
-      <w:numFmt w:val="decimal"/>
-      <w:lvlText w:val="%8."/>
-      <w:lvlJc w:val="left"/>
-      <w:pPr>
-        <w:tabs>
-          <w:tab w:val="num" w:pos="5760"/>
-        </w:tabs>
+      <w:rPr>
+        <w:rFonts w:ascii="Symbol" w:hAnsi="Symbol" w:hint="default"/>
+      </w:rPr>
+    </w:lvl>
+    <w:lvl w:ilvl="7" w:tplc="04090003" w:tentative="1">
+      <w:start w:val="1"/>
+      <w:numFmt w:val="bullet"/>
+      <w:lvlText w:val="o"/>
+      <w:lvlJc w:val="left"/>
+      <w:pPr>
         <w:ind w:left="5760" w:hanging="360"/>
       </w:pPr>
-    </w:lvl>
-    <w:lvl w:ilvl="8" w:tentative="1">
-      <w:start w:val="1"/>
-      <w:numFmt w:val="decimal"/>
-      <w:lvlText w:val="%9."/>
-      <w:lvlJc w:val="left"/>
-      <w:pPr>
-        <w:tabs>
-          <w:tab w:val="num" w:pos="6480"/>
-        </w:tabs>
+      <w:rPr>
+        <w:rFonts w:ascii="Courier New" w:hAnsi="Courier New" w:cs="Courier New" w:hint="default"/>
+      </w:rPr>
+    </w:lvl>
+    <w:lvl w:ilvl="8" w:tplc="04090005" w:tentative="1">
+      <w:start w:val="1"/>
+      <w:numFmt w:val="bullet"/>
+      <w:lvlText w:val=""/>
+      <w:lvlJc w:val="left"/>
+      <w:pPr>
         <w:ind w:left="6480" w:hanging="360"/>
       </w:pPr>
+      <w:rPr>
+        <w:rFonts w:ascii="Wingdings" w:hAnsi="Wingdings" w:hint="default"/>
+      </w:rPr>
     </w:lvl>
   </w:abstractNum>
   <w:abstractNum w:abstractNumId="1" w15:restartNumberingAfterBreak="0">
@@ -5859,95 +4868,6 @@
     </w:lvl>
   </w:abstractNum>
   <w:abstractNum w:abstractNumId="8" w15:restartNumberingAfterBreak="0">
-    <w:nsid w:val="4CE6610D"/>
-    <w:multiLevelType w:val="hybridMultilevel"/>
-    <w:tmpl w:val="C1D8EF86"/>
-    <w:lvl w:ilvl="0" w:tplc="0409000F">
-      <w:start w:val="1"/>
-      <w:numFmt w:val="decimal"/>
-      <w:lvlText w:val="%1."/>
-      <w:lvlJc w:val="left"/>
-      <w:pPr>
-        <w:ind w:left="720" w:hanging="360"/>
-      </w:pPr>
-      <w:rPr>
-        <w:rFonts w:hint="default"/>
-      </w:rPr>
-    </w:lvl>
-    <w:lvl w:ilvl="1" w:tplc="04090019" w:tentative="1">
-      <w:start w:val="1"/>
-      <w:numFmt w:val="lowerLetter"/>
-      <w:lvlText w:val="%2."/>
-      <w:lvlJc w:val="left"/>
-      <w:pPr>
-        <w:ind w:left="1440" w:hanging="360"/>
-      </w:pPr>
-    </w:lvl>
-    <w:lvl w:ilvl="2" w:tplc="0409001B" w:tentative="1">
-      <w:start w:val="1"/>
-      <w:numFmt w:val="lowerRoman"/>
-      <w:lvlText w:val="%3."/>
-      <w:lvlJc w:val="right"/>
-      <w:pPr>
-        <w:ind w:left="2160" w:hanging="180"/>
-      </w:pPr>
-    </w:lvl>
-    <w:lvl w:ilvl="3" w:tplc="0409000F" w:tentative="1">
-      <w:start w:val="1"/>
-      <w:numFmt w:val="decimal"/>
-      <w:lvlText w:val="%4."/>
-      <w:lvlJc w:val="left"/>
-      <w:pPr>
-        <w:ind w:left="2880" w:hanging="360"/>
-      </w:pPr>
-    </w:lvl>
-    <w:lvl w:ilvl="4" w:tplc="04090019" w:tentative="1">
-      <w:start w:val="1"/>
-      <w:numFmt w:val="lowerLetter"/>
-      <w:lvlText w:val="%5."/>
-      <w:lvlJc w:val="left"/>
-      <w:pPr>
-        <w:ind w:left="3600" w:hanging="360"/>
-      </w:pPr>
-    </w:lvl>
-    <w:lvl w:ilvl="5" w:tplc="0409001B" w:tentative="1">
-      <w:start w:val="1"/>
-      <w:numFmt w:val="lowerRoman"/>
-      <w:lvlText w:val="%6."/>
-      <w:lvlJc w:val="right"/>
-      <w:pPr>
-        <w:ind w:left="4320" w:hanging="180"/>
-      </w:pPr>
-    </w:lvl>
-    <w:lvl w:ilvl="6" w:tplc="0409000F" w:tentative="1">
-      <w:start w:val="1"/>
-      <w:numFmt w:val="decimal"/>
-      <w:lvlText w:val="%7."/>
-      <w:lvlJc w:val="left"/>
-      <w:pPr>
-        <w:ind w:left="5040" w:hanging="360"/>
-      </w:pPr>
-    </w:lvl>
-    <w:lvl w:ilvl="7" w:tplc="04090019" w:tentative="1">
-      <w:start w:val="1"/>
-      <w:numFmt w:val="lowerLetter"/>
-      <w:lvlText w:val="%8."/>
-      <w:lvlJc w:val="left"/>
-      <w:pPr>
-        <w:ind w:left="5760" w:hanging="360"/>
-      </w:pPr>
-    </w:lvl>
-    <w:lvl w:ilvl="8" w:tplc="0409001B" w:tentative="1">
-      <w:start w:val="1"/>
-      <w:numFmt w:val="lowerRoman"/>
-      <w:lvlText w:val="%9."/>
-      <w:lvlJc w:val="right"/>
-      <w:pPr>
-        <w:ind w:left="6480" w:hanging="180"/>
-      </w:pPr>
-    </w:lvl>
-  </w:abstractNum>
-  <w:abstractNum w:abstractNumId="9" w15:restartNumberingAfterBreak="0">
     <w:nsid w:val="68012E0B"/>
     <w:multiLevelType w:val="hybridMultilevel"/>
     <w:tmpl w:val="3AA8CE02"/>
@@ -6036,7 +4956,7 @@
       </w:pPr>
     </w:lvl>
   </w:abstractNum>
-  <w:abstractNum w:abstractNumId="10" w15:restartNumberingAfterBreak="0">
+  <w:abstractNum w:abstractNumId="9" w15:restartNumberingAfterBreak="0">
     <w:nsid w:val="6A021320"/>
     <w:multiLevelType w:val="hybridMultilevel"/>
     <w:tmpl w:val="0206FCBA"/>
@@ -6125,7 +5045,7 @@
       </w:pPr>
     </w:lvl>
   </w:abstractNum>
-  <w:abstractNum w:abstractNumId="11" w15:restartNumberingAfterBreak="0">
+  <w:abstractNum w:abstractNumId="10" w15:restartNumberingAfterBreak="0">
     <w:nsid w:val="6C845AA5"/>
     <w:multiLevelType w:val="hybridMultilevel"/>
     <w:tmpl w:val="5B2AC406"/>
@@ -6214,7 +5134,7 @@
       </w:pPr>
     </w:lvl>
   </w:abstractNum>
-  <w:abstractNum w:abstractNumId="12" w15:restartNumberingAfterBreak="0">
+  <w:abstractNum w:abstractNumId="11" w15:restartNumberingAfterBreak="0">
     <w:nsid w:val="6DD019E4"/>
     <w:multiLevelType w:val="hybridMultilevel"/>
     <w:tmpl w:val="12603E7E"/>
@@ -6303,7 +5223,7 @@
       </w:pPr>
     </w:lvl>
   </w:abstractNum>
-  <w:abstractNum w:abstractNumId="13" w15:restartNumberingAfterBreak="0">
+  <w:abstractNum w:abstractNumId="12" w15:restartNumberingAfterBreak="0">
     <w:nsid w:val="6F2D508F"/>
     <w:multiLevelType w:val="hybridMultilevel"/>
     <w:tmpl w:val="A34653CC"/>
@@ -6416,7 +5336,7 @@
       </w:rPr>
     </w:lvl>
   </w:abstractNum>
-  <w:abstractNum w:abstractNumId="14" w15:restartNumberingAfterBreak="0">
+  <w:abstractNum w:abstractNumId="13" w15:restartNumberingAfterBreak="0">
     <w:nsid w:val="791275D7"/>
     <w:multiLevelType w:val="hybridMultilevel"/>
     <w:tmpl w:val="6A642020"/>
@@ -6505,50 +5425,47 @@
       </w:pPr>
     </w:lvl>
   </w:abstractNum>
-  <w:num w:numId="1" w16cid:durableId="220865767">
+  <w:num w:numId="1" w16cid:durableId="999046069">
+    <w:abstractNumId w:val="10"/>
+  </w:num>
+  <w:num w:numId="2" w16cid:durableId="100492544">
+    <w:abstractNumId w:val="3"/>
+  </w:num>
+  <w:num w:numId="3" w16cid:durableId="938099579">
+    <w:abstractNumId w:val="2"/>
+  </w:num>
+  <w:num w:numId="4" w16cid:durableId="118886753">
+    <w:abstractNumId w:val="4"/>
+  </w:num>
+  <w:num w:numId="5" w16cid:durableId="1188174022">
+    <w:abstractNumId w:val="13"/>
+  </w:num>
+  <w:num w:numId="6" w16cid:durableId="265818139">
+    <w:abstractNumId w:val="1"/>
+  </w:num>
+  <w:num w:numId="7" w16cid:durableId="627392719">
+    <w:abstractNumId w:val="9"/>
+  </w:num>
+  <w:num w:numId="8" w16cid:durableId="1927569554">
     <w:abstractNumId w:val="11"/>
   </w:num>
-  <w:num w:numId="2" w16cid:durableId="495266896">
-    <w:abstractNumId w:val="3"/>
-  </w:num>
-  <w:num w:numId="3" w16cid:durableId="28796682">
-    <w:abstractNumId w:val="2"/>
-  </w:num>
-  <w:num w:numId="4" w16cid:durableId="955671418">
-    <w:abstractNumId w:val="4"/>
-  </w:num>
-  <w:num w:numId="5" w16cid:durableId="1220359381">
-    <w:abstractNumId w:val="14"/>
-  </w:num>
-  <w:num w:numId="6" w16cid:durableId="2051108577">
-    <w:abstractNumId w:val="1"/>
-  </w:num>
-  <w:num w:numId="7" w16cid:durableId="39861064">
-    <w:abstractNumId w:val="10"/>
-  </w:num>
-  <w:num w:numId="8" w16cid:durableId="1836653253">
+  <w:num w:numId="9" w16cid:durableId="667291107">
     <w:abstractNumId w:val="12"/>
   </w:num>
-  <w:num w:numId="9" w16cid:durableId="1985617451">
-    <w:abstractNumId w:val="13"/>
-  </w:num>
-  <w:num w:numId="10" w16cid:durableId="1950508228">
+  <w:num w:numId="10" w16cid:durableId="81069050">
     <w:abstractNumId w:val="6"/>
   </w:num>
-  <w:num w:numId="11" w16cid:durableId="1226138174">
+  <w:num w:numId="11" w16cid:durableId="470484555">
     <w:abstractNumId w:val="7"/>
   </w:num>
-  <w:num w:numId="12" w16cid:durableId="459614695">
+  <w:num w:numId="12" w16cid:durableId="83575665">
     <w:abstractNumId w:val="5"/>
   </w:num>
-  <w:num w:numId="13" w16cid:durableId="1761294826">
-    <w:abstractNumId w:val="9"/>
+  <w:num w:numId="13" w16cid:durableId="1427652806">
+    <w:abstractNumId w:val="8"/>
   </w:num>
-  <w:num w:numId="14" w16cid:durableId="1571424746">
+  <w:num w:numId="14" w16cid:durableId="1695111777">
     <w:abstractNumId w:val="0"/>
-  </w:num>
-  <w:num w:numId="15" w16cid:durableId="1622371747">
-    <w:abstractNumId w:val="8"/>
   </w:num>
 </w:numbering>
 </file>
@@ -7307,33 +6224,6 @@
       <w:szCs w:val="18"/>
     </w:rPr>
   </w:style>
-  <w:style w:type="paragraph" w:styleId="NormalWeb">
-    <w:name w:val="Normal (Web)"/>
-    <w:basedOn w:val="Normal"/>
-    <w:uiPriority w:val="99"/>
-    <w:semiHidden/>
-    <w:unhideWhenUsed/>
-    <w:rsid w:val="006F46B5"/>
-    <w:pPr>
-      <w:spacing w:before="100" w:beforeAutospacing="1" w:after="100" w:afterAutospacing="1" w:line="240" w:lineRule="auto"/>
-    </w:pPr>
-    <w:rPr>
-      <w:rFonts w:ascii="Times New Roman" w:eastAsia="Times New Roman" w:hAnsi="Times New Roman" w:cs="Times New Roman"/>
-      <w:sz w:val="24"/>
-      <w:szCs w:val="24"/>
-    </w:rPr>
-  </w:style>
-  <w:style w:type="character" w:styleId="Strong">
-    <w:name w:val="Strong"/>
-    <w:basedOn w:val="DefaultParagraphFont"/>
-    <w:uiPriority w:val="22"/>
-    <w:qFormat/>
-    <w:rsid w:val="006F46B5"/>
-    <w:rPr>
-      <w:b/>
-      <w:bCs/>
-    </w:rPr>
-  </w:style>
 </w:styles>
 </file>
 
@@ -7637,7 +6527,7 @@
 </file>
 
 <file path=customXml/itemProps1.xml><?xml version="1.0" encoding="utf-8"?>
-<ds:datastoreItem xmlns:ds="http://schemas.openxmlformats.org/officeDocument/2006/customXml" ds:itemID="{E0FC1365-92A1-4303-A6ED-8F32FBE17975}">
+<ds:datastoreItem xmlns:ds="http://schemas.openxmlformats.org/officeDocument/2006/customXml" ds:itemID="{4B52F4A5-8EE7-45B1-A689-ADB5B3925A1D}">
   <ds:schemaRefs>
     <ds:schemaRef ds:uri="http://schemas.openxmlformats.org/officeDocument/2006/bibliography"/>
   </ds:schemaRefs>

</xml_diff>